<commit_message>
@zdenek-c finish your parts and review it.
</commit_message>
<xml_diff>
--- a/doc/dokumentace.docx
+++ b/doc/dokumentace.docx
@@ -60,8 +60,48 @@
       <w:r>
         <w:rPr>
           <w:rFonts w:ascii="Times New Roman" w:hAnsi="Times New Roman" w:cs="Times New Roman"/>
+          <w:sz w:val="40"/>
+          <w:szCs w:val="40"/>
+        </w:rPr>
+        <w:t>F</w:t>
+      </w:r>
+      <w:r>
+        <w:rPr>
+          <w:rFonts w:ascii="Times New Roman" w:hAnsi="Times New Roman" w:cs="Times New Roman"/>
+          <w:sz w:val="36"/>
+          <w:szCs w:val="40"/>
+        </w:rPr>
+        <w:t>AKULTA INFORMAČNÍCH TECHNOLOGIÍ</w:t>
+      </w:r>
+    </w:p>
+    <w:p>
+      <w:pPr>
+        <w:pStyle w:val="Bezmezer"/>
+        <w:spacing w:line="300" w:lineRule="atLeast"/>
+        <w:jc w:val="center"/>
+        <w:rPr>
+          <w:rFonts w:ascii="Times New Roman" w:hAnsi="Times New Roman" w:cs="Times New Roman"/>
+          <w:sz w:val="36"/>
+          <w:szCs w:val="40"/>
+        </w:rPr>
+      </w:pPr>
+    </w:p>
+    <w:p>
+      <w:pPr>
+        <w:pStyle w:val="Bezmezer"/>
+        <w:spacing w:line="300" w:lineRule="atLeast"/>
+        <w:jc w:val="center"/>
+        <w:rPr>
+          <w:rFonts w:ascii="Times New Roman" w:hAnsi="Times New Roman" w:cs="Times New Roman"/>
+          <w:sz w:val="36"/>
+          <w:szCs w:val="40"/>
+        </w:rPr>
+      </w:pPr>
+      <w:r>
+        <w:rPr>
+          <w:rFonts w:ascii="Times New Roman" w:hAnsi="Times New Roman" w:cs="Times New Roman"/>
           <w:noProof/>
-          <w:sz w:val="40"/>
+          <w:sz w:val="36"/>
           <w:szCs w:val="40"/>
           <w:lang w:eastAsia="cs-CZ"/>
         </w:rPr>
@@ -69,15 +109,15 @@
           <wp:anchor distT="0" distB="0" distL="114300" distR="114300" simplePos="0" relativeHeight="251658240" behindDoc="0" locked="0" layoutInCell="1" allowOverlap="1">
             <wp:simplePos x="0" y="0"/>
             <wp:positionH relativeFrom="column">
-              <wp:posOffset>812800</wp:posOffset>
+              <wp:posOffset>1409065</wp:posOffset>
             </wp:positionH>
             <wp:positionV relativeFrom="paragraph">
-              <wp:posOffset>1045210</wp:posOffset>
+              <wp:posOffset>36830</wp:posOffset>
             </wp:positionV>
-            <wp:extent cx="4330065" cy="890270"/>
+            <wp:extent cx="3208655" cy="1884045"/>
             <wp:effectExtent l="19050" t="0" r="0" b="0"/>
             <wp:wrapSquare wrapText="bothSides"/>
-            <wp:docPr id="2" name="obrázek 1" descr="Výsledek obrázku pro fit brno logo"/>
+            <wp:docPr id="1" name="obrázek 1" descr="http://www.fit.vutbr.cz/~eysselt/info/fit-cz.gif"/>
             <wp:cNvGraphicFramePr>
               <a:graphicFrameLocks xmlns:a="http://schemas.openxmlformats.org/drawingml/2006/main" noChangeAspect="1"/>
             </wp:cNvGraphicFramePr>
@@ -85,13 +125,13 @@
               <a:graphicData uri="http://schemas.openxmlformats.org/drawingml/2006/picture">
                 <pic:pic xmlns:pic="http://schemas.openxmlformats.org/drawingml/2006/picture">
                   <pic:nvPicPr>
-                    <pic:cNvPr id="0" name="Picture 1" descr="Výsledek obrázku pro fit brno logo"/>
+                    <pic:cNvPr id="0" name="Picture 1" descr="http://www.fit.vutbr.cz/~eysselt/info/fit-cz.gif"/>
                     <pic:cNvPicPr>
                       <a:picLocks noChangeAspect="1" noChangeArrowheads="1"/>
                     </pic:cNvPicPr>
                   </pic:nvPicPr>
                   <pic:blipFill>
-                    <a:blip r:embed="rId7" cstate="print"/>
+                    <a:blip r:embed="rId8" cstate="print"/>
                     <a:srcRect/>
                     <a:stretch>
                       <a:fillRect/>
@@ -100,7 +140,7 @@
                   <pic:spPr bwMode="auto">
                     <a:xfrm>
                       <a:off x="0" y="0"/>
-                      <a:ext cx="4330065" cy="890270"/>
+                      <a:ext cx="3208655" cy="1884045"/>
                     </a:xfrm>
                     <a:prstGeom prst="rect">
                       <a:avLst/>
@@ -119,46 +159,6 @@
           </wp:anchor>
         </w:drawing>
       </w:r>
-      <w:r>
-        <w:rPr>
-          <w:rFonts w:ascii="Times New Roman" w:hAnsi="Times New Roman" w:cs="Times New Roman"/>
-          <w:sz w:val="40"/>
-          <w:szCs w:val="40"/>
-        </w:rPr>
-        <w:t>F</w:t>
-      </w:r>
-      <w:r>
-        <w:rPr>
-          <w:rFonts w:ascii="Times New Roman" w:hAnsi="Times New Roman" w:cs="Times New Roman"/>
-          <w:sz w:val="36"/>
-          <w:szCs w:val="40"/>
-        </w:rPr>
-        <w:t>AKULTA INFORMAČNÍCH TECHNOLOGIÍ</w:t>
-      </w:r>
-    </w:p>
-    <w:p>
-      <w:pPr>
-        <w:pStyle w:val="Bezmezer"/>
-        <w:spacing w:line="300" w:lineRule="atLeast"/>
-        <w:jc w:val="center"/>
-        <w:rPr>
-          <w:rFonts w:ascii="Times New Roman" w:hAnsi="Times New Roman" w:cs="Times New Roman"/>
-          <w:sz w:val="36"/>
-          <w:szCs w:val="40"/>
-        </w:rPr>
-      </w:pPr>
-    </w:p>
-    <w:p>
-      <w:pPr>
-        <w:pStyle w:val="Bezmezer"/>
-        <w:spacing w:line="300" w:lineRule="atLeast"/>
-        <w:jc w:val="center"/>
-        <w:rPr>
-          <w:rFonts w:ascii="Times New Roman" w:hAnsi="Times New Roman" w:cs="Times New Roman"/>
-          <w:sz w:val="36"/>
-          <w:szCs w:val="40"/>
-        </w:rPr>
-      </w:pPr>
     </w:p>
     <w:p>
       <w:pPr>
@@ -411,6 +411,14 @@
         </w:rPr>
         <w:t xml:space="preserve"> BASE, UNARY, FUNEXP, BOOLOP, IFTHEN</w:t>
       </w:r>
+      <w:r>
+        <w:rPr>
+          <w:rFonts w:ascii="Times New Roman" w:hAnsi="Times New Roman" w:cs="Times New Roman"/>
+          <w:sz w:val="32"/>
+          <w:szCs w:val="40"/>
+        </w:rPr>
+        <w:t>,           CYCLES</w:t>
+      </w:r>
     </w:p>
     <w:p>
       <w:pPr>
@@ -566,7 +574,15 @@
           <w:sz w:val="28"/>
           <w:szCs w:val="40"/>
         </w:rPr>
-        <w:t>Zdeněk Chovanec – xchova19</w:t>
+        <w:t>Zdeněk Chovanec – xchova1</w:t>
+      </w:r>
+      <w:r>
+        <w:rPr>
+          <w:rFonts w:ascii="Times New Roman" w:hAnsi="Times New Roman" w:cs="Times New Roman"/>
+          <w:sz w:val="28"/>
+          <w:szCs w:val="40"/>
+        </w:rPr>
+        <w:t>9</w:t>
       </w:r>
       <w:r>
         <w:rPr>
@@ -721,13 +737,2533 @@
     </w:p>
     <w:p>
       <w:pPr>
-        <w:pStyle w:val="Nadpisobsahu"/>
-      </w:pPr>
+        <w:pStyle w:val="Bezmezer"/>
+        <w:spacing w:after="120"/>
+        <w:rPr>
+          <w:rFonts w:ascii="Times New Roman" w:hAnsi="Times New Roman" w:cs="Times New Roman"/>
+          <w:b/>
+          <w:sz w:val="40"/>
+          <w:szCs w:val="36"/>
+        </w:rPr>
+      </w:pPr>
+      <w:r>
+        <w:rPr>
+          <w:rFonts w:ascii="Times New Roman" w:hAnsi="Times New Roman" w:cs="Times New Roman"/>
+          <w:b/>
+          <w:sz w:val="40"/>
+          <w:szCs w:val="36"/>
+        </w:rPr>
+        <w:lastRenderedPageBreak/>
+        <w:t>1. Úvod</w:t>
+      </w:r>
+    </w:p>
+    <w:p>
+      <w:pPr>
+        <w:pStyle w:val="Bezmezer"/>
+        <w:spacing w:line="360" w:lineRule="auto"/>
+        <w:rPr>
+          <w:rFonts w:ascii="Times New Roman" w:hAnsi="Times New Roman" w:cs="Times New Roman"/>
+          <w:sz w:val="24"/>
+          <w:szCs w:val="28"/>
+        </w:rPr>
+      </w:pPr>
+      <w:r>
+        <w:rPr>
+          <w:rFonts w:ascii="Times New Roman" w:hAnsi="Times New Roman" w:cs="Times New Roman"/>
+          <w:sz w:val="24"/>
+          <w:szCs w:val="28"/>
+        </w:rPr>
+        <w:t xml:space="preserve">Cílem projektu bylo vytvoření překladače pro imperativní jazyk IFJ17. Jazyk IFJ17 je </w:t>
+      </w:r>
+      <w:r>
+        <w:rPr>
+          <w:rFonts w:ascii="Times New Roman" w:hAnsi="Times New Roman" w:cs="Times New Roman"/>
+          <w:sz w:val="24"/>
+          <w:szCs w:val="28"/>
+        </w:rPr>
+        <w:t xml:space="preserve">podmnožinou jazyka </w:t>
+      </w:r>
+      <w:proofErr w:type="spellStart"/>
+      <w:r>
+        <w:rPr>
+          <w:rFonts w:ascii="Times New Roman" w:hAnsi="Times New Roman" w:cs="Times New Roman"/>
+          <w:sz w:val="24"/>
+          <w:szCs w:val="28"/>
+        </w:rPr>
+        <w:t>FreeBASIC</w:t>
+      </w:r>
+      <w:proofErr w:type="spellEnd"/>
+      <w:r>
+        <w:rPr>
+          <w:rFonts w:ascii="Times New Roman" w:hAnsi="Times New Roman" w:cs="Times New Roman"/>
+          <w:sz w:val="24"/>
+          <w:szCs w:val="28"/>
+        </w:rPr>
+        <w:t>, který je založen na jazyce BASIC.</w:t>
+      </w:r>
+      <w:r>
+        <w:rPr>
+          <w:rFonts w:ascii="Times New Roman" w:hAnsi="Times New Roman" w:cs="Times New Roman"/>
+          <w:sz w:val="24"/>
+          <w:szCs w:val="28"/>
+        </w:rPr>
+        <w:t xml:space="preserve"> Při registracích jsme si vybrali variantu II, která spočívala v řešení projektu </w:t>
+      </w:r>
+      <w:r>
+        <w:rPr>
+          <w:rFonts w:ascii="Times New Roman" w:hAnsi="Times New Roman" w:cs="Times New Roman"/>
+          <w:sz w:val="24"/>
+          <w:szCs w:val="28"/>
+        </w:rPr>
+        <w:t>za pomoci tabulky rozptýlených prvků.</w:t>
+      </w:r>
+    </w:p>
+    <w:p>
+      <w:pPr>
+        <w:pStyle w:val="Bezmezer"/>
+        <w:spacing w:line="360" w:lineRule="auto"/>
+        <w:rPr>
+          <w:rFonts w:ascii="Times New Roman" w:hAnsi="Times New Roman" w:cs="Times New Roman"/>
+          <w:sz w:val="24"/>
+          <w:szCs w:val="28"/>
+        </w:rPr>
+      </w:pPr>
+    </w:p>
+    <w:p>
+      <w:pPr>
+        <w:pStyle w:val="Bezmezer"/>
+        <w:spacing w:line="360" w:lineRule="auto"/>
+        <w:rPr>
+          <w:rFonts w:ascii="Times New Roman" w:hAnsi="Times New Roman" w:cs="Times New Roman"/>
+          <w:b/>
+          <w:sz w:val="40"/>
+          <w:szCs w:val="40"/>
+        </w:rPr>
+      </w:pPr>
+      <w:r>
+        <w:rPr>
+          <w:rFonts w:ascii="Times New Roman" w:hAnsi="Times New Roman" w:cs="Times New Roman"/>
+          <w:b/>
+          <w:sz w:val="40"/>
+          <w:szCs w:val="40"/>
+        </w:rPr>
+        <w:t>2. Etapy projektu</w:t>
+      </w:r>
+    </w:p>
+    <w:p>
+      <w:pPr>
+        <w:pStyle w:val="Bezmezer"/>
+        <w:spacing w:line="360" w:lineRule="auto"/>
+        <w:rPr>
+          <w:rFonts w:ascii="Times New Roman" w:hAnsi="Times New Roman" w:cs="Times New Roman"/>
+          <w:sz w:val="24"/>
+          <w:szCs w:val="24"/>
+        </w:rPr>
+      </w:pPr>
+      <w:r>
+        <w:rPr>
+          <w:rFonts w:ascii="Times New Roman" w:hAnsi="Times New Roman" w:cs="Times New Roman"/>
+          <w:sz w:val="24"/>
+          <w:szCs w:val="24"/>
+        </w:rPr>
+        <w:t>Projekt jsme zahájili vytvořením prostředí pro vývoj</w:t>
+      </w:r>
+      <w:r>
+        <w:rPr>
+          <w:rFonts w:ascii="Times New Roman" w:hAnsi="Times New Roman" w:cs="Times New Roman"/>
+          <w:sz w:val="24"/>
+          <w:szCs w:val="24"/>
+        </w:rPr>
+        <w:t xml:space="preserve">. </w:t>
+      </w:r>
+      <w:r>
+        <w:rPr>
+          <w:rFonts w:ascii="Times New Roman" w:hAnsi="Times New Roman" w:cs="Times New Roman"/>
+          <w:sz w:val="24"/>
+          <w:szCs w:val="24"/>
+        </w:rPr>
+        <w:t>{MÍSTO PRO TVOJÍ KREATIVNÍ TVORBU ZDENDO}</w:t>
+      </w:r>
+    </w:p>
+    <w:p>
+      <w:pPr>
+        <w:pStyle w:val="Bezmezer"/>
+        <w:spacing w:line="360" w:lineRule="auto"/>
+        <w:rPr>
+          <w:rFonts w:ascii="Times New Roman" w:hAnsi="Times New Roman" w:cs="Times New Roman"/>
+          <w:b/>
+          <w:sz w:val="28"/>
+          <w:szCs w:val="24"/>
+        </w:rPr>
+      </w:pPr>
+      <w:r>
+        <w:rPr>
+          <w:rFonts w:ascii="Times New Roman" w:hAnsi="Times New Roman" w:cs="Times New Roman"/>
+          <w:b/>
+          <w:sz w:val="28"/>
+          <w:szCs w:val="24"/>
+        </w:rPr>
+        <w:t>2.1 Lexikální analyzátor</w:t>
+      </w:r>
+    </w:p>
+    <w:p>
+      <w:pPr>
+        <w:pStyle w:val="Bezmezer"/>
+        <w:spacing w:line="360" w:lineRule="auto"/>
+        <w:rPr>
+          <w:rFonts w:ascii="Times New Roman" w:hAnsi="Times New Roman" w:cs="Times New Roman"/>
+          <w:sz w:val="24"/>
+          <w:szCs w:val="24"/>
+        </w:rPr>
+      </w:pPr>
+      <w:r>
+        <w:rPr>
+          <w:rFonts w:ascii="Times New Roman" w:hAnsi="Times New Roman" w:cs="Times New Roman"/>
+          <w:sz w:val="24"/>
+          <w:szCs w:val="24"/>
+        </w:rPr>
+        <w:t xml:space="preserve">Lexikální analyzátor byl prvním krokem k vytvoření tohoto projektu. </w:t>
+      </w:r>
+      <w:r>
+        <w:rPr>
+          <w:rFonts w:ascii="Times New Roman" w:hAnsi="Times New Roman" w:cs="Times New Roman"/>
+          <w:sz w:val="24"/>
+          <w:szCs w:val="24"/>
+        </w:rPr>
+        <w:t>Celý lexikální analyzátor je založen na konečném automatu, který jsme navrhli tímto způsobem:</w:t>
+      </w:r>
+    </w:p>
+    <w:p>
+      <w:pPr>
+        <w:pStyle w:val="Bezmezer"/>
+        <w:spacing w:line="360" w:lineRule="auto"/>
+        <w:rPr>
+          <w:rFonts w:ascii="Times New Roman" w:hAnsi="Times New Roman" w:cs="Times New Roman"/>
+          <w:noProof/>
+          <w:sz w:val="24"/>
+          <w:szCs w:val="24"/>
+          <w:lang w:eastAsia="cs-CZ"/>
+        </w:rPr>
+      </w:pPr>
+      <w:r>
+        <w:rPr>
+          <w:rFonts w:ascii="Times New Roman" w:hAnsi="Times New Roman" w:cs="Times New Roman"/>
+          <w:noProof/>
+          <w:sz w:val="24"/>
+          <w:szCs w:val="24"/>
+          <w:lang w:eastAsia="cs-CZ"/>
+        </w:rPr>
+        <w:t>a jeho i</w:t>
+      </w:r>
+      <w:r>
+        <w:rPr>
+          <w:rFonts w:ascii="Times New Roman" w:hAnsi="Times New Roman" w:cs="Times New Roman"/>
+          <w:noProof/>
+          <w:sz w:val="24"/>
+          <w:szCs w:val="24"/>
+          <w:lang w:eastAsia="cs-CZ"/>
+        </w:rPr>
+        <w:t xml:space="preserve">mplementace koresponduje se </w:t>
+      </w:r>
+      <w:r>
+        <w:rPr>
+          <w:rFonts w:ascii="Times New Roman" w:hAnsi="Times New Roman" w:cs="Times New Roman"/>
+          <w:noProof/>
+          <w:sz w:val="24"/>
+          <w:szCs w:val="24"/>
+          <w:lang w:eastAsia="cs-CZ"/>
+        </w:rPr>
+        <w:t xml:space="preserve">tímto </w:t>
+      </w:r>
+      <w:r>
+        <w:rPr>
+          <w:rFonts w:ascii="Times New Roman" w:hAnsi="Times New Roman" w:cs="Times New Roman"/>
+          <w:noProof/>
+          <w:sz w:val="24"/>
+          <w:szCs w:val="24"/>
+          <w:lang w:eastAsia="cs-CZ"/>
+        </w:rPr>
+        <w:t>schématick</w:t>
+      </w:r>
+      <w:r>
+        <w:rPr>
+          <w:rFonts w:ascii="Times New Roman" w:hAnsi="Times New Roman" w:cs="Times New Roman"/>
+          <w:noProof/>
+          <w:sz w:val="24"/>
+          <w:szCs w:val="24"/>
+          <w:lang w:eastAsia="cs-CZ"/>
+        </w:rPr>
+        <w:t xml:space="preserve">ým </w:t>
+      </w:r>
+      <w:r>
+        <w:rPr>
+          <w:rFonts w:ascii="Times New Roman" w:hAnsi="Times New Roman" w:cs="Times New Roman"/>
+          <w:noProof/>
+          <w:sz w:val="24"/>
+          <w:szCs w:val="24"/>
+          <w:lang w:eastAsia="cs-CZ"/>
+        </w:rPr>
+        <w:t>návrh</w:t>
+      </w:r>
+      <w:r>
+        <w:rPr>
+          <w:rFonts w:ascii="Times New Roman" w:hAnsi="Times New Roman" w:cs="Times New Roman"/>
+          <w:noProof/>
+          <w:sz w:val="24"/>
+          <w:szCs w:val="24"/>
+          <w:lang w:eastAsia="cs-CZ"/>
+        </w:rPr>
+        <w:t>em</w:t>
+      </w:r>
+      <w:r>
+        <w:rPr>
+          <w:rFonts w:ascii="Times New Roman" w:hAnsi="Times New Roman" w:cs="Times New Roman"/>
+          <w:noProof/>
+          <w:sz w:val="24"/>
+          <w:szCs w:val="24"/>
+          <w:lang w:eastAsia="cs-CZ"/>
+        </w:rPr>
+        <w:t xml:space="preserve">. </w:t>
+      </w:r>
+      <w:r>
+        <w:rPr>
+          <w:rFonts w:ascii="Times New Roman" w:hAnsi="Times New Roman" w:cs="Times New Roman"/>
+          <w:noProof/>
+          <w:sz w:val="24"/>
+          <w:szCs w:val="24"/>
+          <w:lang w:eastAsia="cs-CZ"/>
+        </w:rPr>
+        <w:t>Lexikální analyzátor</w:t>
+      </w:r>
+      <w:r>
+        <w:rPr>
+          <w:rFonts w:ascii="Times New Roman" w:hAnsi="Times New Roman" w:cs="Times New Roman"/>
+          <w:noProof/>
+          <w:sz w:val="24"/>
+          <w:szCs w:val="24"/>
+          <w:lang w:eastAsia="cs-CZ"/>
+        </w:rPr>
+        <w:t xml:space="preserve"> </w:t>
+      </w:r>
+      <w:r>
+        <w:rPr>
+          <w:rFonts w:ascii="Times New Roman" w:hAnsi="Times New Roman" w:cs="Times New Roman"/>
+          <w:noProof/>
+          <w:sz w:val="24"/>
+          <w:szCs w:val="24"/>
+          <w:lang w:eastAsia="cs-CZ"/>
+        </w:rPr>
+        <w:t>je samostatná jednotka, která je podřízena syntaktickému analyzátoru. Komunikace lexikálního analyzátoru a syntaktického analyzátoru probíhá obousměrně.</w:t>
+      </w:r>
+      <w:r>
+        <w:rPr>
+          <w:rFonts w:ascii="Times New Roman" w:hAnsi="Times New Roman" w:cs="Times New Roman"/>
+          <w:noProof/>
+          <w:sz w:val="24"/>
+          <w:szCs w:val="24"/>
+          <w:lang w:eastAsia="cs-CZ"/>
+        </w:rPr>
+        <w:t xml:space="preserve"> </w:t>
+      </w:r>
+      <w:r>
+        <w:rPr>
+          <w:rFonts w:ascii="Times New Roman" w:hAnsi="Times New Roman" w:cs="Times New Roman"/>
+          <w:noProof/>
+          <w:sz w:val="24"/>
+          <w:szCs w:val="24"/>
+          <w:lang w:eastAsia="cs-CZ"/>
+        </w:rPr>
+        <w:t xml:space="preserve"> </w:t>
+      </w:r>
+    </w:p>
+    <w:p>
+      <w:pPr>
+        <w:pStyle w:val="Bezmezer"/>
+        <w:spacing w:line="360" w:lineRule="auto"/>
+        <w:rPr>
+          <w:rFonts w:ascii="Times New Roman" w:hAnsi="Times New Roman" w:cs="Times New Roman"/>
+          <w:b/>
+          <w:sz w:val="28"/>
+          <w:szCs w:val="24"/>
+        </w:rPr>
+      </w:pPr>
+      <w:r>
+        <w:rPr>
+          <w:rFonts w:ascii="Times New Roman" w:hAnsi="Times New Roman" w:cs="Times New Roman"/>
+          <w:b/>
+          <w:sz w:val="28"/>
+          <w:szCs w:val="24"/>
+        </w:rPr>
+        <w:t>2.2 Syntaktický analyzátor</w:t>
+      </w:r>
+    </w:p>
+    <w:p>
+      <w:pPr>
+        <w:pStyle w:val="Bezmezer"/>
+        <w:spacing w:line="360" w:lineRule="auto"/>
+        <w:rPr>
+          <w:rFonts w:ascii="Times New Roman" w:hAnsi="Times New Roman" w:cs="Times New Roman"/>
+          <w:sz w:val="24"/>
+          <w:szCs w:val="24"/>
+        </w:rPr>
+      </w:pPr>
+      <w:r>
+        <w:rPr>
+          <w:rFonts w:ascii="Times New Roman" w:hAnsi="Times New Roman" w:cs="Times New Roman"/>
+          <w:sz w:val="24"/>
+          <w:szCs w:val="24"/>
+        </w:rPr>
+        <w:t xml:space="preserve">Syntaktický analyzátor se dělí na dvě části: </w:t>
+      </w:r>
+    </w:p>
+    <w:p>
+      <w:pPr>
+        <w:pStyle w:val="Nadpis2"/>
+      </w:pPr>
+      <w:r>
+        <w:t>Analýza konstrukcí a příkazů</w:t>
+      </w:r>
+    </w:p>
+    <w:p>
+      <w:pPr>
+        <w:pStyle w:val="Bezmezer"/>
+        <w:spacing w:line="360" w:lineRule="auto"/>
+        <w:rPr>
+          <w:rFonts w:ascii="Times New Roman" w:hAnsi="Times New Roman" w:cs="Times New Roman"/>
+          <w:sz w:val="24"/>
+          <w:szCs w:val="28"/>
+        </w:rPr>
+      </w:pPr>
+      <w:r>
+        <w:rPr>
+          <w:rFonts w:ascii="Times New Roman" w:hAnsi="Times New Roman" w:cs="Times New Roman"/>
+          <w:sz w:val="24"/>
+          <w:szCs w:val="24"/>
+        </w:rPr>
+        <w:t xml:space="preserve">Nejdříve bylo nutné navrhnout LL gramatiku. </w:t>
+      </w:r>
+      <w:r>
+        <w:rPr>
+          <w:rFonts w:ascii="Times New Roman" w:hAnsi="Times New Roman" w:cs="Times New Roman"/>
+          <w:sz w:val="24"/>
+          <w:szCs w:val="24"/>
+        </w:rPr>
+        <w:t xml:space="preserve">Aplikovali jsme algoritmy, které nám byly prezentovány na přednáškách. Těmito postupy jsme sestavili množiny: </w:t>
+      </w:r>
+      <w:proofErr w:type="spellStart"/>
+      <w:r>
+        <w:rPr>
+          <w:rFonts w:ascii="Times New Roman" w:hAnsi="Times New Roman" w:cs="Times New Roman"/>
+          <w:i/>
+          <w:sz w:val="24"/>
+          <w:szCs w:val="24"/>
+        </w:rPr>
+        <w:t>empty</w:t>
+      </w:r>
+      <w:proofErr w:type="spellEnd"/>
+      <w:r>
+        <w:rPr>
+          <w:rFonts w:ascii="Times New Roman" w:hAnsi="Times New Roman" w:cs="Times New Roman"/>
+          <w:sz w:val="24"/>
+          <w:szCs w:val="24"/>
+        </w:rPr>
+        <w:t xml:space="preserve">, </w:t>
+      </w:r>
+      <w:proofErr w:type="spellStart"/>
+      <w:r>
+        <w:rPr>
+          <w:rFonts w:ascii="Times New Roman" w:hAnsi="Times New Roman" w:cs="Times New Roman"/>
+          <w:i/>
+          <w:sz w:val="24"/>
+          <w:szCs w:val="24"/>
+        </w:rPr>
+        <w:t>first</w:t>
+      </w:r>
+      <w:proofErr w:type="spellEnd"/>
+      <w:r>
+        <w:rPr>
+          <w:rFonts w:ascii="Times New Roman" w:hAnsi="Times New Roman" w:cs="Times New Roman"/>
+          <w:sz w:val="24"/>
+          <w:szCs w:val="24"/>
+        </w:rPr>
+        <w:t xml:space="preserve">, </w:t>
+      </w:r>
+      <w:proofErr w:type="spellStart"/>
+      <w:r>
+        <w:rPr>
+          <w:rFonts w:ascii="Times New Roman" w:hAnsi="Times New Roman" w:cs="Times New Roman"/>
+          <w:i/>
+          <w:sz w:val="24"/>
+          <w:szCs w:val="24"/>
+        </w:rPr>
+        <w:t>follow</w:t>
+      </w:r>
+      <w:proofErr w:type="spellEnd"/>
+      <w:r>
+        <w:rPr>
+          <w:rFonts w:ascii="Times New Roman" w:hAnsi="Times New Roman" w:cs="Times New Roman"/>
+          <w:sz w:val="24"/>
+          <w:szCs w:val="24"/>
+        </w:rPr>
+        <w:t xml:space="preserve"> a </w:t>
+      </w:r>
+      <w:r>
+        <w:rPr>
+          <w:rFonts w:ascii="Times New Roman" w:hAnsi="Times New Roman" w:cs="Times New Roman"/>
+          <w:sz w:val="24"/>
+          <w:szCs w:val="24"/>
+        </w:rPr>
+        <w:t xml:space="preserve">nakonec </w:t>
+      </w:r>
+      <w:proofErr w:type="spellStart"/>
+      <w:r>
+        <w:rPr>
+          <w:rFonts w:ascii="Times New Roman" w:hAnsi="Times New Roman" w:cs="Times New Roman"/>
+          <w:i/>
+          <w:sz w:val="24"/>
+          <w:szCs w:val="24"/>
+        </w:rPr>
+        <w:t>predict</w:t>
+      </w:r>
+      <w:proofErr w:type="spellEnd"/>
+      <w:r>
+        <w:rPr>
+          <w:rFonts w:ascii="Times New Roman" w:hAnsi="Times New Roman" w:cs="Times New Roman"/>
+          <w:sz w:val="24"/>
+          <w:szCs w:val="24"/>
+        </w:rPr>
+        <w:t>, který nás dovedl k LL tabulce</w:t>
+      </w:r>
+      <w:r>
+        <w:rPr>
+          <w:rFonts w:ascii="Times New Roman" w:hAnsi="Times New Roman" w:cs="Times New Roman"/>
+          <w:sz w:val="24"/>
+          <w:szCs w:val="24"/>
+        </w:rPr>
+        <w:t>.</w:t>
+      </w:r>
+      <w:r>
+        <w:rPr>
+          <w:rFonts w:ascii="Times New Roman" w:hAnsi="Times New Roman" w:cs="Times New Roman"/>
+          <w:sz w:val="24"/>
+          <w:szCs w:val="24"/>
+        </w:rPr>
+        <w:t xml:space="preserve"> </w:t>
+      </w:r>
+      <w:r>
+        <w:rPr>
+          <w:rFonts w:ascii="Times New Roman" w:hAnsi="Times New Roman" w:cs="Times New Roman"/>
+          <w:sz w:val="24"/>
+          <w:szCs w:val="24"/>
+        </w:rPr>
+        <w:t xml:space="preserve">LL tabulka je implementovaná pomocí řídké tabulky. </w:t>
+      </w:r>
+      <w:r>
+        <w:rPr>
+          <w:rFonts w:ascii="Times New Roman" w:hAnsi="Times New Roman" w:cs="Times New Roman"/>
+          <w:sz w:val="24"/>
+          <w:szCs w:val="24"/>
+        </w:rPr>
+        <w:t>Prediktivní syntaktickou analýzu jsme shledali jako efektivnější volbu, co se týče implementování algoritmu.</w:t>
+      </w:r>
+    </w:p>
+    <w:p>
+      <w:pPr>
+        <w:pStyle w:val="Nadpis2"/>
+      </w:pPr>
+      <w:r>
+        <w:t>Analýza výrazů</w:t>
+      </w:r>
+    </w:p>
+    <w:p>
+      <w:pPr>
+        <w:rPr>
+          <w:rFonts w:ascii="Times New Roman" w:hAnsi="Times New Roman" w:cs="Times New Roman"/>
+          <w:sz w:val="24"/>
+          <w:szCs w:val="24"/>
+        </w:rPr>
+      </w:pPr>
+      <w:r>
+        <w:rPr>
+          <w:rFonts w:ascii="Times New Roman" w:hAnsi="Times New Roman" w:cs="Times New Roman"/>
+          <w:sz w:val="24"/>
+          <w:szCs w:val="24"/>
+        </w:rPr>
+        <w:t xml:space="preserve">Analýza výrazů se prováděla pomocí precedenční tabulky a přidružených gramatických pravidel. Jelikož jsme implementovali rozšíření </w:t>
+      </w:r>
+      <w:r>
+        <w:rPr>
+          <w:rFonts w:ascii="Times New Roman" w:hAnsi="Times New Roman" w:cs="Times New Roman"/>
+          <w:i/>
+          <w:sz w:val="24"/>
+          <w:szCs w:val="24"/>
+        </w:rPr>
+        <w:t>UNARY</w:t>
+      </w:r>
+      <w:r>
+        <w:rPr>
+          <w:rFonts w:ascii="Times New Roman" w:hAnsi="Times New Roman" w:cs="Times New Roman"/>
+          <w:sz w:val="24"/>
+          <w:szCs w:val="24"/>
+        </w:rPr>
+        <w:t>, museli jsme zde také detekovat, zda se jedná o unární mínus nebo binární mínus na základě předchozího zpracovávaného lexému.</w:t>
+      </w:r>
+    </w:p>
+    <w:p>
+      <w:pPr>
+        <w:pStyle w:val="Bezmezer"/>
+        <w:spacing w:line="360" w:lineRule="auto"/>
+        <w:rPr>
+          <w:rFonts w:ascii="Times New Roman" w:hAnsi="Times New Roman" w:cs="Times New Roman"/>
+          <w:b/>
+          <w:sz w:val="28"/>
+          <w:szCs w:val="24"/>
+        </w:rPr>
+      </w:pPr>
+      <w:r>
+        <w:rPr>
+          <w:rFonts w:ascii="Times New Roman" w:hAnsi="Times New Roman" w:cs="Times New Roman"/>
+          <w:b/>
+          <w:sz w:val="28"/>
+          <w:szCs w:val="24"/>
+        </w:rPr>
+        <w:t>2.3 Sémantická analýza</w:t>
+      </w:r>
+    </w:p>
+    <w:p>
+      <w:pPr>
+        <w:pStyle w:val="Bezmezer"/>
+        <w:spacing w:line="360" w:lineRule="auto"/>
+        <w:rPr>
+          <w:rFonts w:ascii="Times New Roman" w:hAnsi="Times New Roman" w:cs="Times New Roman"/>
+          <w:sz w:val="24"/>
+          <w:szCs w:val="24"/>
+        </w:rPr>
+      </w:pPr>
+      <w:r>
+        <w:rPr>
+          <w:rFonts w:ascii="Times New Roman" w:hAnsi="Times New Roman" w:cs="Times New Roman"/>
+          <w:sz w:val="24"/>
+          <w:szCs w:val="24"/>
+        </w:rPr>
+        <w:t>Tato část představovala největší výzvu pro náš tým.</w:t>
+      </w:r>
+      <w:r>
+        <w:rPr>
+          <w:rFonts w:ascii="Times New Roman" w:hAnsi="Times New Roman" w:cs="Times New Roman"/>
+          <w:sz w:val="24"/>
+          <w:szCs w:val="24"/>
+        </w:rPr>
+        <w:t xml:space="preserve"> SA byla tvořena funkcemi, které byly přiřazené k určitým pravidlům gramatiky. Při použití pravidla se sémantickou funkcí se tato funkce vloží na vrchol zásobníku a následně se při zpraco</w:t>
+      </w:r>
+      <w:r>
+        <w:rPr>
+          <w:rFonts w:ascii="Times New Roman" w:hAnsi="Times New Roman" w:cs="Times New Roman"/>
+          <w:sz w:val="24"/>
+          <w:szCs w:val="24"/>
+        </w:rPr>
+        <w:t>vá</w:t>
+      </w:r>
+      <w:r>
+        <w:rPr>
+          <w:rFonts w:ascii="Times New Roman" w:hAnsi="Times New Roman" w:cs="Times New Roman"/>
+          <w:sz w:val="24"/>
+          <w:szCs w:val="24"/>
+        </w:rPr>
+        <w:t xml:space="preserve">ní lexému </w:t>
+      </w:r>
+      <w:r>
+        <w:rPr>
+          <w:rFonts w:ascii="Times New Roman" w:hAnsi="Times New Roman" w:cs="Times New Roman"/>
+          <w:sz w:val="24"/>
+          <w:szCs w:val="24"/>
+        </w:rPr>
+        <w:t>se předá tento lexém funkci na vrcholu tohoto zásobníku. V</w:t>
+      </w:r>
+      <w:r>
+        <w:rPr>
+          <w:rFonts w:ascii="Times New Roman" w:hAnsi="Times New Roman" w:cs="Times New Roman"/>
+          <w:sz w:val="24"/>
+          <w:szCs w:val="24"/>
+        </w:rPr>
+        <w:t xml:space="preserve"> této sémantické </w:t>
+      </w:r>
+      <w:r>
+        <w:rPr>
+          <w:rFonts w:ascii="Times New Roman" w:hAnsi="Times New Roman" w:cs="Times New Roman"/>
+          <w:sz w:val="24"/>
+          <w:szCs w:val="24"/>
+        </w:rPr>
+        <w:t xml:space="preserve">funkci se pak pomocí stavového automatu zpracuje tento lexém (například kontrola typu, existence proměnné, vygenerování </w:t>
+      </w:r>
+      <w:r>
+        <w:rPr>
+          <w:rFonts w:ascii="Times New Roman" w:hAnsi="Times New Roman" w:cs="Times New Roman"/>
+          <w:sz w:val="24"/>
+          <w:szCs w:val="24"/>
+        </w:rPr>
+        <w:lastRenderedPageBreak/>
+        <w:t>instrukce).</w:t>
+      </w:r>
+      <w:r>
+        <w:rPr>
+          <w:rFonts w:ascii="Times New Roman" w:hAnsi="Times New Roman" w:cs="Times New Roman"/>
+          <w:sz w:val="24"/>
+          <w:szCs w:val="24"/>
+        </w:rPr>
+        <w:t xml:space="preserve"> Při každém volání sémantické funkce se vyhodnotí jeden stav konečného automatu</w:t>
+      </w:r>
+      <w:r>
+        <w:rPr>
+          <w:rFonts w:ascii="Times New Roman" w:hAnsi="Times New Roman" w:cs="Times New Roman"/>
+          <w:sz w:val="24"/>
+          <w:szCs w:val="24"/>
+        </w:rPr>
+        <w:t xml:space="preserve">. </w:t>
+      </w:r>
+    </w:p>
+    <w:p>
+      <w:pPr>
+        <w:pStyle w:val="Bezmezer"/>
+        <w:spacing w:line="360" w:lineRule="auto"/>
+        <w:rPr>
+          <w:rFonts w:ascii="Times New Roman" w:hAnsi="Times New Roman" w:cs="Times New Roman"/>
+          <w:b/>
+          <w:sz w:val="28"/>
+          <w:szCs w:val="24"/>
+        </w:rPr>
+      </w:pPr>
+      <w:r>
+        <w:rPr>
+          <w:rFonts w:ascii="Times New Roman" w:hAnsi="Times New Roman" w:cs="Times New Roman"/>
+          <w:b/>
+          <w:sz w:val="28"/>
+          <w:szCs w:val="24"/>
+        </w:rPr>
+        <w:t xml:space="preserve">2.4 Generování kódu </w:t>
+      </w:r>
+    </w:p>
+    <w:p>
+      <w:pPr>
+        <w:pStyle w:val="Bezmezer"/>
+        <w:spacing w:line="360" w:lineRule="auto"/>
+        <w:rPr>
+          <w:rFonts w:ascii="Times New Roman" w:hAnsi="Times New Roman" w:cs="Times New Roman"/>
+          <w:sz w:val="24"/>
+          <w:szCs w:val="28"/>
+        </w:rPr>
+      </w:pPr>
+      <w:r>
+        <w:rPr>
+          <w:rFonts w:ascii="Times New Roman" w:hAnsi="Times New Roman" w:cs="Times New Roman"/>
+          <w:sz w:val="24"/>
+          <w:szCs w:val="28"/>
+        </w:rPr>
+        <w:t>Původní plán byl generace abstraktního syntaktického stromu a následně z něj generace kódu, avšak neshledali jsme v tomto řešení žádnou výhodu, ale spíše časové zdržení. Proto jsme se rozhodli rovnou generovat</w:t>
+      </w:r>
+      <w:r>
+        <w:rPr>
+          <w:rFonts w:ascii="Times New Roman" w:hAnsi="Times New Roman" w:cs="Times New Roman"/>
+          <w:sz w:val="24"/>
+          <w:szCs w:val="28"/>
+        </w:rPr>
+        <w:t xml:space="preserve"> instrukce</w:t>
+      </w:r>
+      <w:r>
+        <w:rPr>
+          <w:rFonts w:ascii="Times New Roman" w:hAnsi="Times New Roman" w:cs="Times New Roman"/>
+          <w:sz w:val="24"/>
+          <w:szCs w:val="28"/>
+        </w:rPr>
+        <w:t xml:space="preserve"> tří </w:t>
+      </w:r>
+      <w:r>
+        <w:rPr>
+          <w:rFonts w:ascii="Times New Roman" w:hAnsi="Times New Roman" w:cs="Times New Roman"/>
+          <w:sz w:val="24"/>
+          <w:szCs w:val="28"/>
+        </w:rPr>
+        <w:t xml:space="preserve">adresného </w:t>
+      </w:r>
+      <w:r>
+        <w:rPr>
+          <w:rFonts w:ascii="Times New Roman" w:hAnsi="Times New Roman" w:cs="Times New Roman"/>
+          <w:sz w:val="24"/>
+          <w:szCs w:val="28"/>
+        </w:rPr>
+        <w:t>kód</w:t>
+      </w:r>
+      <w:r>
+        <w:rPr>
+          <w:rFonts w:ascii="Times New Roman" w:hAnsi="Times New Roman" w:cs="Times New Roman"/>
+          <w:sz w:val="24"/>
+          <w:szCs w:val="28"/>
+        </w:rPr>
+        <w:t>u</w:t>
+      </w:r>
+      <w:r>
+        <w:rPr>
+          <w:rFonts w:ascii="Times New Roman" w:hAnsi="Times New Roman" w:cs="Times New Roman"/>
+          <w:sz w:val="24"/>
+          <w:szCs w:val="28"/>
+        </w:rPr>
+        <w:t xml:space="preserve"> do tří různých seznamů a to globálního seznamu, do kterého se ukládali definice globálních proměnných a jejich inicializace. Dále seznam instrukcí, </w:t>
+      </w:r>
+      <w:r>
+        <w:rPr>
+          <w:rFonts w:ascii="Times New Roman" w:hAnsi="Times New Roman" w:cs="Times New Roman"/>
+          <w:sz w:val="24"/>
+          <w:szCs w:val="28"/>
+        </w:rPr>
+        <w:t>kde</w:t>
+      </w:r>
+      <w:r>
+        <w:rPr>
+          <w:rFonts w:ascii="Times New Roman" w:hAnsi="Times New Roman" w:cs="Times New Roman"/>
+          <w:sz w:val="24"/>
+          <w:szCs w:val="28"/>
+        </w:rPr>
+        <w:t xml:space="preserve"> se ukládali definice funkcí. </w:t>
+      </w:r>
+      <w:r>
+        <w:rPr>
+          <w:rFonts w:ascii="Times New Roman" w:hAnsi="Times New Roman" w:cs="Times New Roman"/>
+          <w:sz w:val="24"/>
+          <w:szCs w:val="28"/>
+        </w:rPr>
+        <w:t>A v neposlední řadě seznam pro instrukce hlavního těla programu. Na konci analýzy celého vstupního programu se nejdříve vypíší instrukce z globálního seznamu, poté hlavní tělo programu a nakonec funkce.</w:t>
+      </w:r>
+    </w:p>
+    <w:p>
+      <w:pPr>
+        <w:pStyle w:val="Bezmezer"/>
+        <w:spacing w:line="360" w:lineRule="auto"/>
+        <w:rPr>
+          <w:rFonts w:ascii="Times New Roman" w:hAnsi="Times New Roman" w:cs="Times New Roman"/>
+          <w:sz w:val="24"/>
+          <w:szCs w:val="28"/>
+        </w:rPr>
+      </w:pPr>
+    </w:p>
+    <w:p>
+      <w:pPr>
+        <w:pStyle w:val="Bezmezer"/>
+        <w:spacing w:line="360" w:lineRule="auto"/>
+        <w:rPr>
+          <w:rFonts w:ascii="Times New Roman" w:hAnsi="Times New Roman" w:cs="Times New Roman"/>
+          <w:sz w:val="24"/>
+          <w:szCs w:val="28"/>
+        </w:rPr>
+      </w:pPr>
+    </w:p>
+    <w:p>
+      <w:pPr>
+        <w:pStyle w:val="Bezmezer"/>
+        <w:spacing w:line="360" w:lineRule="auto"/>
+        <w:rPr>
+          <w:rFonts w:ascii="Times New Roman" w:hAnsi="Times New Roman" w:cs="Times New Roman"/>
+          <w:b/>
+          <w:sz w:val="28"/>
+          <w:szCs w:val="28"/>
+        </w:rPr>
+      </w:pPr>
+      <w:r>
+        <w:rPr>
+          <w:rFonts w:ascii="Times New Roman" w:hAnsi="Times New Roman" w:cs="Times New Roman"/>
+          <w:b/>
+          <w:sz w:val="28"/>
+          <w:szCs w:val="28"/>
+        </w:rPr>
+        <w:t>Rozdělení práce</w:t>
+      </w:r>
+    </w:p>
+    <w:p>
+      <w:pPr>
+        <w:pStyle w:val="Bezmezer"/>
+        <w:spacing w:line="360" w:lineRule="auto"/>
+        <w:rPr>
+          <w:rFonts w:ascii="Times New Roman" w:hAnsi="Times New Roman" w:cs="Times New Roman"/>
+          <w:sz w:val="24"/>
+          <w:szCs w:val="28"/>
+        </w:rPr>
+      </w:pPr>
+      <w:r>
+        <w:rPr>
+          <w:rFonts w:ascii="Times New Roman" w:hAnsi="Times New Roman" w:cs="Times New Roman"/>
+          <w:sz w:val="24"/>
+          <w:szCs w:val="28"/>
+        </w:rPr>
+        <w:t xml:space="preserve">Martin </w:t>
+      </w:r>
+      <w:proofErr w:type="spellStart"/>
+      <w:r>
+        <w:rPr>
+          <w:rFonts w:ascii="Times New Roman" w:hAnsi="Times New Roman" w:cs="Times New Roman"/>
+          <w:sz w:val="24"/>
+          <w:szCs w:val="28"/>
+        </w:rPr>
+        <w:t>Omacht</w:t>
+      </w:r>
+      <w:proofErr w:type="spellEnd"/>
+      <w:r>
+        <w:rPr>
+          <w:rFonts w:ascii="Times New Roman" w:hAnsi="Times New Roman" w:cs="Times New Roman"/>
+          <w:sz w:val="24"/>
+          <w:szCs w:val="28"/>
+        </w:rPr>
+        <w:t xml:space="preserve"> </w:t>
+      </w:r>
+    </w:p>
+    <w:p>
+      <w:pPr>
+        <w:pStyle w:val="Bezmezer"/>
+        <w:numPr>
+          <w:ilvl w:val="0"/>
+          <w:numId w:val="4"/>
+        </w:numPr>
+        <w:spacing w:line="360" w:lineRule="auto"/>
+        <w:rPr>
+          <w:rFonts w:ascii="Times New Roman" w:hAnsi="Times New Roman" w:cs="Times New Roman"/>
+          <w:sz w:val="24"/>
+          <w:szCs w:val="28"/>
+        </w:rPr>
+      </w:pPr>
+      <w:r>
+        <w:rPr>
+          <w:rFonts w:ascii="Times New Roman" w:hAnsi="Times New Roman" w:cs="Times New Roman"/>
+          <w:sz w:val="24"/>
+          <w:szCs w:val="28"/>
+        </w:rPr>
+        <w:t>vůdce</w:t>
+      </w:r>
+      <w:r>
+        <w:rPr>
+          <w:rFonts w:ascii="Times New Roman" w:hAnsi="Times New Roman" w:cs="Times New Roman"/>
+          <w:sz w:val="24"/>
+          <w:szCs w:val="28"/>
+        </w:rPr>
+        <w:t xml:space="preserve">, </w:t>
+      </w:r>
+    </w:p>
+    <w:p>
+      <w:pPr>
+        <w:pStyle w:val="Bezmezer"/>
+        <w:numPr>
+          <w:ilvl w:val="0"/>
+          <w:numId w:val="4"/>
+        </w:numPr>
+        <w:spacing w:line="360" w:lineRule="auto"/>
+        <w:rPr>
+          <w:rFonts w:ascii="Times New Roman" w:hAnsi="Times New Roman" w:cs="Times New Roman"/>
+          <w:sz w:val="24"/>
+          <w:szCs w:val="28"/>
+        </w:rPr>
+      </w:pPr>
+      <w:r>
+        <w:rPr>
+          <w:rFonts w:ascii="Times New Roman" w:hAnsi="Times New Roman" w:cs="Times New Roman"/>
+          <w:sz w:val="24"/>
+          <w:szCs w:val="28"/>
+        </w:rPr>
+        <w:t xml:space="preserve">hlavní programátor, </w:t>
+      </w:r>
+    </w:p>
+    <w:p>
+      <w:pPr>
+        <w:pStyle w:val="Bezmezer"/>
+        <w:numPr>
+          <w:ilvl w:val="0"/>
+          <w:numId w:val="4"/>
+        </w:numPr>
+        <w:spacing w:line="360" w:lineRule="auto"/>
+        <w:rPr>
+          <w:rFonts w:ascii="Times New Roman" w:hAnsi="Times New Roman" w:cs="Times New Roman"/>
+          <w:sz w:val="24"/>
+          <w:szCs w:val="28"/>
+        </w:rPr>
+      </w:pPr>
+      <w:r>
+        <w:rPr>
+          <w:rFonts w:ascii="Times New Roman" w:hAnsi="Times New Roman" w:cs="Times New Roman"/>
+          <w:sz w:val="24"/>
+          <w:szCs w:val="28"/>
+        </w:rPr>
+        <w:t xml:space="preserve">implementace syntaktické a sémantické analýzy, generace kódu, </w:t>
+      </w:r>
+    </w:p>
+    <w:p>
+      <w:pPr>
+        <w:pStyle w:val="Bezmezer"/>
+        <w:numPr>
+          <w:ilvl w:val="0"/>
+          <w:numId w:val="4"/>
+        </w:numPr>
+        <w:spacing w:line="360" w:lineRule="auto"/>
+        <w:rPr>
+          <w:rFonts w:ascii="Times New Roman" w:hAnsi="Times New Roman" w:cs="Times New Roman"/>
+          <w:sz w:val="24"/>
+          <w:szCs w:val="28"/>
+        </w:rPr>
+      </w:pPr>
+      <w:r>
+        <w:rPr>
+          <w:rFonts w:ascii="Times New Roman" w:hAnsi="Times New Roman" w:cs="Times New Roman"/>
+          <w:sz w:val="24"/>
+          <w:szCs w:val="28"/>
+        </w:rPr>
+        <w:t>testy</w:t>
+      </w:r>
+    </w:p>
+    <w:p>
+      <w:pPr>
+        <w:pStyle w:val="Bezmezer"/>
+        <w:spacing w:line="360" w:lineRule="auto"/>
+        <w:rPr>
+          <w:rFonts w:ascii="Times New Roman" w:hAnsi="Times New Roman" w:cs="Times New Roman"/>
+          <w:sz w:val="24"/>
+          <w:szCs w:val="28"/>
+        </w:rPr>
+      </w:pPr>
+      <w:r>
+        <w:rPr>
+          <w:rFonts w:ascii="Times New Roman" w:hAnsi="Times New Roman" w:cs="Times New Roman"/>
+          <w:sz w:val="24"/>
+          <w:szCs w:val="28"/>
+        </w:rPr>
+        <w:t xml:space="preserve">Zdeněk Chovanec </w:t>
+      </w:r>
+    </w:p>
+    <w:p>
+      <w:pPr>
+        <w:pStyle w:val="Bezmezer"/>
+        <w:numPr>
+          <w:ilvl w:val="0"/>
+          <w:numId w:val="5"/>
+        </w:numPr>
+        <w:spacing w:line="360" w:lineRule="auto"/>
+        <w:rPr>
+          <w:rFonts w:ascii="Times New Roman" w:hAnsi="Times New Roman" w:cs="Times New Roman"/>
+          <w:sz w:val="24"/>
+          <w:szCs w:val="28"/>
+        </w:rPr>
+      </w:pPr>
+      <w:r>
+        <w:rPr>
+          <w:rFonts w:ascii="Times New Roman" w:hAnsi="Times New Roman" w:cs="Times New Roman"/>
+          <w:sz w:val="24"/>
+          <w:szCs w:val="28"/>
+        </w:rPr>
+        <w:t>hlavní návrhář,</w:t>
+      </w:r>
+    </w:p>
+    <w:p>
+      <w:pPr>
+        <w:pStyle w:val="Bezmezer"/>
+        <w:numPr>
+          <w:ilvl w:val="0"/>
+          <w:numId w:val="5"/>
+        </w:numPr>
+        <w:spacing w:line="360" w:lineRule="auto"/>
+        <w:rPr>
+          <w:rFonts w:ascii="Times New Roman" w:hAnsi="Times New Roman" w:cs="Times New Roman"/>
+          <w:sz w:val="24"/>
+          <w:szCs w:val="28"/>
+        </w:rPr>
+      </w:pPr>
+      <w:r>
+        <w:rPr>
+          <w:rFonts w:ascii="Times New Roman" w:hAnsi="Times New Roman" w:cs="Times New Roman"/>
+          <w:sz w:val="24"/>
+          <w:szCs w:val="28"/>
+        </w:rPr>
+        <w:t>návrh konečného automatu lexikálního analyzátoru,</w:t>
+      </w:r>
+    </w:p>
+    <w:p>
+      <w:pPr>
+        <w:pStyle w:val="Bezmezer"/>
+        <w:numPr>
+          <w:ilvl w:val="0"/>
+          <w:numId w:val="5"/>
+        </w:numPr>
+        <w:spacing w:line="360" w:lineRule="auto"/>
+        <w:rPr>
+          <w:rFonts w:ascii="Times New Roman" w:hAnsi="Times New Roman" w:cs="Times New Roman"/>
+          <w:sz w:val="24"/>
+          <w:szCs w:val="28"/>
+        </w:rPr>
+      </w:pPr>
+      <w:r>
+        <w:rPr>
+          <w:rFonts w:ascii="Times New Roman" w:hAnsi="Times New Roman" w:cs="Times New Roman"/>
+          <w:sz w:val="24"/>
+          <w:szCs w:val="28"/>
+        </w:rPr>
+        <w:t>návrh gramatik pro syntaktický analyzátor,</w:t>
+      </w:r>
+    </w:p>
+    <w:p>
+      <w:pPr>
+        <w:pStyle w:val="Bezmezer"/>
+        <w:numPr>
+          <w:ilvl w:val="0"/>
+          <w:numId w:val="5"/>
+        </w:numPr>
+        <w:spacing w:line="360" w:lineRule="auto"/>
+        <w:rPr>
+          <w:rFonts w:ascii="Times New Roman" w:hAnsi="Times New Roman" w:cs="Times New Roman"/>
+          <w:sz w:val="24"/>
+          <w:szCs w:val="28"/>
+        </w:rPr>
+      </w:pPr>
+      <w:r>
+        <w:rPr>
+          <w:rFonts w:ascii="Times New Roman" w:hAnsi="Times New Roman" w:cs="Times New Roman"/>
+          <w:sz w:val="24"/>
+          <w:szCs w:val="28"/>
+        </w:rPr>
+        <w:t>pomocný programátor</w:t>
+      </w:r>
+      <w:r>
+        <w:rPr>
+          <w:rFonts w:ascii="Times New Roman" w:hAnsi="Times New Roman" w:cs="Times New Roman"/>
+          <w:sz w:val="24"/>
+          <w:szCs w:val="28"/>
+        </w:rPr>
+        <w:t>,</w:t>
+      </w:r>
+    </w:p>
+    <w:p>
+      <w:pPr>
+        <w:pStyle w:val="Bezmezer"/>
+        <w:numPr>
+          <w:ilvl w:val="0"/>
+          <w:numId w:val="5"/>
+        </w:numPr>
+        <w:spacing w:line="360" w:lineRule="auto"/>
+        <w:rPr>
+          <w:rFonts w:ascii="Times New Roman" w:hAnsi="Times New Roman" w:cs="Times New Roman"/>
+          <w:sz w:val="24"/>
+          <w:szCs w:val="28"/>
+        </w:rPr>
+      </w:pPr>
+      <w:r>
+        <w:rPr>
+          <w:rFonts w:ascii="Times New Roman" w:hAnsi="Times New Roman" w:cs="Times New Roman"/>
+          <w:sz w:val="24"/>
+          <w:szCs w:val="28"/>
+        </w:rPr>
+        <w:t>implementace syntaktické analýzy pro výrazy,</w:t>
+      </w:r>
+    </w:p>
+    <w:p>
+      <w:pPr>
+        <w:pStyle w:val="Bezmezer"/>
+        <w:numPr>
+          <w:ilvl w:val="0"/>
+          <w:numId w:val="5"/>
+        </w:numPr>
+        <w:spacing w:line="360" w:lineRule="auto"/>
+        <w:rPr>
+          <w:rFonts w:ascii="Times New Roman" w:hAnsi="Times New Roman" w:cs="Times New Roman"/>
+          <w:sz w:val="24"/>
+          <w:szCs w:val="28"/>
+        </w:rPr>
+      </w:pPr>
+      <w:r>
+        <w:rPr>
+          <w:rFonts w:ascii="Times New Roman" w:hAnsi="Times New Roman" w:cs="Times New Roman"/>
+          <w:sz w:val="24"/>
+          <w:szCs w:val="28"/>
+        </w:rPr>
+        <w:t>implementace sémantických kontrol a generace kódu,</w:t>
+      </w:r>
+    </w:p>
+    <w:p>
+      <w:pPr>
+        <w:pStyle w:val="Bezmezer"/>
+        <w:numPr>
+          <w:ilvl w:val="0"/>
+          <w:numId w:val="5"/>
+        </w:numPr>
+        <w:spacing w:line="360" w:lineRule="auto"/>
+        <w:rPr>
+          <w:rFonts w:ascii="Times New Roman" w:hAnsi="Times New Roman" w:cs="Times New Roman"/>
+          <w:sz w:val="24"/>
+          <w:szCs w:val="28"/>
+        </w:rPr>
+      </w:pPr>
+      <w:r>
+        <w:rPr>
+          <w:rFonts w:ascii="Times New Roman" w:hAnsi="Times New Roman" w:cs="Times New Roman"/>
+          <w:sz w:val="24"/>
+          <w:szCs w:val="28"/>
+        </w:rPr>
+        <w:t>implementace tabulky symbolů,</w:t>
+      </w:r>
+    </w:p>
+    <w:p>
+      <w:pPr>
+        <w:pStyle w:val="Bezmezer"/>
+        <w:numPr>
+          <w:ilvl w:val="0"/>
+          <w:numId w:val="5"/>
+        </w:numPr>
+        <w:spacing w:line="360" w:lineRule="auto"/>
+        <w:rPr>
+          <w:rFonts w:ascii="Times New Roman" w:hAnsi="Times New Roman" w:cs="Times New Roman"/>
+          <w:sz w:val="24"/>
+          <w:szCs w:val="28"/>
+        </w:rPr>
+      </w:pPr>
+      <w:r>
+        <w:rPr>
+          <w:rFonts w:ascii="Times New Roman" w:hAnsi="Times New Roman" w:cs="Times New Roman"/>
+          <w:sz w:val="24"/>
+          <w:szCs w:val="28"/>
+        </w:rPr>
+        <w:t>testy</w:t>
+      </w:r>
+    </w:p>
+    <w:p>
+      <w:pPr>
+        <w:pStyle w:val="Bezmezer"/>
+        <w:spacing w:line="360" w:lineRule="auto"/>
+        <w:rPr>
+          <w:rFonts w:ascii="Times New Roman" w:hAnsi="Times New Roman" w:cs="Times New Roman"/>
+          <w:sz w:val="24"/>
+          <w:szCs w:val="28"/>
+        </w:rPr>
+      </w:pPr>
+      <w:r>
+        <w:rPr>
+          <w:rFonts w:ascii="Times New Roman" w:hAnsi="Times New Roman" w:cs="Times New Roman"/>
+          <w:sz w:val="24"/>
+          <w:szCs w:val="28"/>
+        </w:rPr>
+        <w:t>Petr Hendrych</w:t>
+      </w:r>
+    </w:p>
+    <w:p>
+      <w:pPr>
+        <w:pStyle w:val="Bezmezer"/>
+        <w:numPr>
+          <w:ilvl w:val="0"/>
+          <w:numId w:val="6"/>
+        </w:numPr>
+        <w:spacing w:line="360" w:lineRule="auto"/>
+        <w:rPr>
+          <w:rFonts w:ascii="Times New Roman" w:hAnsi="Times New Roman" w:cs="Times New Roman"/>
+          <w:sz w:val="24"/>
+          <w:szCs w:val="28"/>
+        </w:rPr>
+      </w:pPr>
+      <w:r>
+        <w:rPr>
+          <w:rFonts w:ascii="Times New Roman" w:hAnsi="Times New Roman" w:cs="Times New Roman"/>
+          <w:sz w:val="24"/>
+          <w:szCs w:val="28"/>
+        </w:rPr>
+        <w:t>implementace lexikálního analyzátoru</w:t>
+      </w:r>
+    </w:p>
+    <w:p>
+      <w:pPr>
+        <w:pStyle w:val="Bezmezer"/>
+        <w:numPr>
+          <w:ilvl w:val="0"/>
+          <w:numId w:val="6"/>
+        </w:numPr>
+        <w:spacing w:line="360" w:lineRule="auto"/>
+        <w:rPr>
+          <w:rFonts w:ascii="Times New Roman" w:hAnsi="Times New Roman" w:cs="Times New Roman"/>
+          <w:sz w:val="24"/>
+          <w:szCs w:val="28"/>
+        </w:rPr>
+      </w:pPr>
+      <w:r>
+        <w:rPr>
+          <w:rFonts w:ascii="Times New Roman" w:hAnsi="Times New Roman" w:cs="Times New Roman"/>
+          <w:sz w:val="24"/>
+          <w:szCs w:val="28"/>
+        </w:rPr>
+        <w:t>vestavěné funkce v IFJcode17</w:t>
+      </w:r>
+    </w:p>
+    <w:p>
+      <w:pPr>
+        <w:pStyle w:val="Bezmezer"/>
+        <w:numPr>
+          <w:ilvl w:val="0"/>
+          <w:numId w:val="6"/>
+        </w:numPr>
+        <w:spacing w:line="360" w:lineRule="auto"/>
+        <w:rPr>
+          <w:rFonts w:ascii="Times New Roman" w:hAnsi="Times New Roman" w:cs="Times New Roman"/>
+          <w:sz w:val="24"/>
+          <w:szCs w:val="28"/>
+        </w:rPr>
+      </w:pPr>
+      <w:r>
+        <w:rPr>
+          <w:rFonts w:ascii="Times New Roman" w:hAnsi="Times New Roman" w:cs="Times New Roman"/>
+          <w:sz w:val="24"/>
+          <w:szCs w:val="28"/>
+        </w:rPr>
+        <w:t>dokumentace</w:t>
+      </w:r>
+    </w:p>
+    <w:p>
+      <w:pPr>
+        <w:pStyle w:val="Bezmezer"/>
+        <w:numPr>
+          <w:ilvl w:val="0"/>
+          <w:numId w:val="6"/>
+        </w:numPr>
+        <w:spacing w:line="360" w:lineRule="auto"/>
+        <w:rPr>
+          <w:rFonts w:ascii="Times New Roman" w:hAnsi="Times New Roman" w:cs="Times New Roman"/>
+          <w:sz w:val="24"/>
+          <w:szCs w:val="28"/>
+        </w:rPr>
+      </w:pPr>
+      <w:r>
+        <w:rPr>
+          <w:rFonts w:ascii="Times New Roman" w:hAnsi="Times New Roman" w:cs="Times New Roman"/>
+          <w:sz w:val="24"/>
+          <w:szCs w:val="28"/>
+        </w:rPr>
+        <w:t>prezentace</w:t>
+      </w:r>
+    </w:p>
+    <w:p>
+      <w:pPr>
+        <w:pStyle w:val="Bezmezer"/>
+        <w:spacing w:line="360" w:lineRule="auto"/>
+        <w:rPr>
+          <w:rFonts w:ascii="Times New Roman" w:hAnsi="Times New Roman" w:cs="Times New Roman"/>
+          <w:b/>
+          <w:sz w:val="28"/>
+          <w:szCs w:val="28"/>
+        </w:rPr>
+      </w:pPr>
+      <w:r>
+        <w:rPr>
+          <w:rFonts w:ascii="Times New Roman" w:hAnsi="Times New Roman" w:cs="Times New Roman"/>
+          <w:b/>
+          <w:sz w:val="28"/>
+          <w:szCs w:val="28"/>
+        </w:rPr>
+        <w:lastRenderedPageBreak/>
+        <w:t>Rozšíření</w:t>
+      </w:r>
+    </w:p>
+    <w:p>
+      <w:pPr>
+        <w:pStyle w:val="Bezmezer"/>
+        <w:spacing w:line="360" w:lineRule="auto"/>
+        <w:rPr>
+          <w:rFonts w:ascii="Times New Roman" w:hAnsi="Times New Roman" w:cs="Times New Roman"/>
+          <w:b/>
+          <w:sz w:val="24"/>
+          <w:szCs w:val="28"/>
+        </w:rPr>
+      </w:pPr>
+      <w:r>
+        <w:rPr>
+          <w:rFonts w:ascii="Times New Roman" w:hAnsi="Times New Roman" w:cs="Times New Roman"/>
+          <w:b/>
+          <w:sz w:val="24"/>
+          <w:szCs w:val="28"/>
+        </w:rPr>
+        <w:t>GLOBAL</w:t>
+      </w:r>
+    </w:p>
+    <w:p>
+      <w:pPr>
+        <w:pStyle w:val="Bezmezer"/>
+        <w:spacing w:line="360" w:lineRule="auto"/>
+        <w:rPr>
+          <w:rFonts w:ascii="Times New Roman" w:hAnsi="Times New Roman" w:cs="Times New Roman"/>
+          <w:sz w:val="24"/>
+          <w:szCs w:val="28"/>
+        </w:rPr>
+      </w:pPr>
+      <w:r>
+        <w:rPr>
+          <w:rFonts w:ascii="Times New Roman" w:hAnsi="Times New Roman" w:cs="Times New Roman"/>
+          <w:sz w:val="24"/>
+          <w:szCs w:val="28"/>
+        </w:rPr>
+        <w:t>Toto rozšíření přidávalo možnost definování globální a statické proměnné.</w:t>
+      </w:r>
+      <w:r>
+        <w:rPr>
+          <w:rFonts w:ascii="Times New Roman" w:hAnsi="Times New Roman" w:cs="Times New Roman"/>
+          <w:sz w:val="24"/>
+          <w:szCs w:val="28"/>
+        </w:rPr>
+        <w:t xml:space="preserve"> Implementace globální proměnných nepředstavovala žádný problém, avšak statické proměnné si musí uchovávat hodnotu mezi jednotlivými volání funkce. Toto jsme vyřešili tak, že jsme tyto proměnné udělali globálními a přidali jsme jim prefix </w:t>
+      </w:r>
+      <w:r>
+        <w:rPr>
+          <w:rFonts w:ascii="Times New Roman" w:hAnsi="Times New Roman" w:cs="Times New Roman"/>
+          <w:i/>
+          <w:sz w:val="24"/>
+          <w:szCs w:val="28"/>
+        </w:rPr>
+        <w:t>S</w:t>
+      </w:r>
+      <w:r>
+        <w:rPr>
+          <w:rFonts w:ascii="Times New Roman" w:hAnsi="Times New Roman" w:cs="Times New Roman"/>
+          <w:sz w:val="24"/>
+          <w:szCs w:val="28"/>
+        </w:rPr>
+        <w:t> a název funkce, ve kterých jsou definovány (aby nedošlo ke kolizím s ostatními proměnnými).</w:t>
+      </w:r>
+    </w:p>
+    <w:p>
+      <w:pPr>
+        <w:pStyle w:val="Bezmezer"/>
+        <w:spacing w:line="360" w:lineRule="auto"/>
+        <w:rPr>
+          <w:rFonts w:ascii="Times New Roman" w:hAnsi="Times New Roman" w:cs="Times New Roman"/>
+          <w:b/>
+          <w:sz w:val="24"/>
+          <w:szCs w:val="28"/>
+        </w:rPr>
+      </w:pPr>
+      <w:r>
+        <w:rPr>
+          <w:rFonts w:ascii="Times New Roman" w:hAnsi="Times New Roman" w:cs="Times New Roman"/>
+          <w:b/>
+          <w:sz w:val="24"/>
+          <w:szCs w:val="28"/>
+        </w:rPr>
+        <w:t>UNARY</w:t>
+      </w:r>
+    </w:p>
+    <w:p>
+      <w:pPr>
+        <w:pStyle w:val="Bezmezer"/>
+        <w:spacing w:line="360" w:lineRule="auto"/>
+        <w:rPr>
+          <w:rFonts w:ascii="Times New Roman" w:hAnsi="Times New Roman" w:cs="Times New Roman"/>
+          <w:sz w:val="24"/>
+          <w:szCs w:val="28"/>
+        </w:rPr>
+      </w:pPr>
+      <w:r>
+        <w:rPr>
+          <w:rFonts w:ascii="Times New Roman" w:hAnsi="Times New Roman" w:cs="Times New Roman"/>
+          <w:sz w:val="24"/>
+          <w:szCs w:val="28"/>
+        </w:rPr>
+        <w:t xml:space="preserve"> Implementace operace přiřazení s aritmetickou operací se jednoduše vyřešilo provedením aritmetické operace a následní přirazení do proměnné. U unárního mínus bylo potřeba rozpoznat, zda se jedná o unární nebo binární mínus. Viz (odkaz na </w:t>
+      </w:r>
+      <w:proofErr w:type="spellStart"/>
+      <w:r>
+        <w:rPr>
+          <w:rFonts w:ascii="Times New Roman" w:hAnsi="Times New Roman" w:cs="Times New Roman"/>
+          <w:sz w:val="24"/>
+          <w:szCs w:val="28"/>
+        </w:rPr>
+        <w:t>anal</w:t>
+      </w:r>
+      <w:proofErr w:type="spellEnd"/>
+      <w:r>
+        <w:rPr>
+          <w:rFonts w:ascii="Times New Roman" w:hAnsi="Times New Roman" w:cs="Times New Roman"/>
+          <w:sz w:val="24"/>
+          <w:szCs w:val="28"/>
+        </w:rPr>
+        <w:t>. výraz) {ZDENDO TOTO TAM NEPIŠ ALE DEJ TAM TEN ODKAZ}</w:t>
+      </w:r>
+    </w:p>
+    <w:p>
+      <w:pPr>
+        <w:pStyle w:val="Bezmezer"/>
+        <w:spacing w:line="360" w:lineRule="auto"/>
+        <w:rPr>
+          <w:rFonts w:ascii="Times New Roman" w:hAnsi="Times New Roman" w:cs="Times New Roman"/>
+          <w:b/>
+          <w:sz w:val="24"/>
+          <w:szCs w:val="28"/>
+        </w:rPr>
+      </w:pPr>
+      <w:r>
+        <w:rPr>
+          <w:rFonts w:ascii="Times New Roman" w:hAnsi="Times New Roman" w:cs="Times New Roman"/>
+          <w:b/>
+          <w:sz w:val="24"/>
+          <w:szCs w:val="28"/>
+        </w:rPr>
+        <w:t>BASE</w:t>
+      </w:r>
+    </w:p>
+    <w:p>
+      <w:pPr>
+        <w:pStyle w:val="Bezmezer"/>
+        <w:spacing w:line="360" w:lineRule="auto"/>
+        <w:rPr>
+          <w:rFonts w:ascii="Times New Roman" w:hAnsi="Times New Roman" w:cs="Times New Roman"/>
+          <w:sz w:val="24"/>
+          <w:szCs w:val="28"/>
+        </w:rPr>
+      </w:pPr>
+      <w:r>
+        <w:rPr>
+          <w:rFonts w:ascii="Times New Roman" w:hAnsi="Times New Roman" w:cs="Times New Roman"/>
+          <w:sz w:val="24"/>
+          <w:szCs w:val="28"/>
+        </w:rPr>
+        <w:t>Rozšíření BASE ovlivnilo pouze lexikální analyzátor, kde po načtení čísla v jiné soustavě se převedlo do dekadické soustavy a dále se pracovalo pouze s dekadickými čísly.</w:t>
+      </w:r>
+    </w:p>
+    <w:p>
+      <w:pPr>
+        <w:pStyle w:val="Bezmezer"/>
+        <w:spacing w:line="360" w:lineRule="auto"/>
+        <w:rPr>
+          <w:rFonts w:ascii="Times New Roman" w:hAnsi="Times New Roman" w:cs="Times New Roman"/>
+          <w:b/>
+          <w:sz w:val="24"/>
+          <w:szCs w:val="28"/>
+        </w:rPr>
+      </w:pPr>
+      <w:r>
+        <w:rPr>
+          <w:rFonts w:ascii="Times New Roman" w:hAnsi="Times New Roman" w:cs="Times New Roman"/>
+          <w:b/>
+          <w:sz w:val="24"/>
+          <w:szCs w:val="28"/>
+        </w:rPr>
+        <w:t>CYCLES</w:t>
+      </w:r>
+    </w:p>
+    <w:p>
+      <w:pPr>
+        <w:pStyle w:val="Bezmezer"/>
+        <w:spacing w:line="360" w:lineRule="auto"/>
+        <w:rPr>
+          <w:rFonts w:ascii="Times New Roman" w:hAnsi="Times New Roman" w:cs="Times New Roman"/>
+          <w:sz w:val="24"/>
+          <w:szCs w:val="28"/>
+        </w:rPr>
+      </w:pPr>
+      <w:r>
+        <w:rPr>
+          <w:rFonts w:ascii="Times New Roman" w:hAnsi="Times New Roman" w:cs="Times New Roman"/>
+          <w:sz w:val="24"/>
+          <w:szCs w:val="28"/>
+        </w:rPr>
+        <w:t>{</w:t>
+      </w:r>
+      <w:proofErr w:type="gramStart"/>
+      <w:r>
+        <w:rPr>
+          <w:rFonts w:ascii="Times New Roman" w:hAnsi="Times New Roman" w:cs="Times New Roman"/>
+          <w:sz w:val="24"/>
+          <w:szCs w:val="28"/>
+        </w:rPr>
+        <w:t>ZDENDO</w:t>
+      </w:r>
+      <w:proofErr w:type="gramEnd"/>
+      <w:r>
+        <w:rPr>
+          <w:rFonts w:ascii="Times New Roman" w:hAnsi="Times New Roman" w:cs="Times New Roman"/>
+          <w:sz w:val="24"/>
+          <w:szCs w:val="28"/>
+        </w:rPr>
+        <w:t xml:space="preserve"> TO SI </w:t>
+      </w:r>
+      <w:proofErr w:type="gramStart"/>
+      <w:r>
+        <w:rPr>
+          <w:rFonts w:ascii="Times New Roman" w:hAnsi="Times New Roman" w:cs="Times New Roman"/>
+          <w:sz w:val="24"/>
+          <w:szCs w:val="28"/>
+        </w:rPr>
+        <w:t>NAPIŠ</w:t>
+      </w:r>
+      <w:proofErr w:type="gramEnd"/>
+      <w:r>
+        <w:rPr>
+          <w:rFonts w:ascii="Times New Roman" w:hAnsi="Times New Roman" w:cs="Times New Roman"/>
+          <w:sz w:val="24"/>
+          <w:szCs w:val="28"/>
+        </w:rPr>
+        <w:t xml:space="preserve"> SÁM</w:t>
+      </w:r>
+      <w:r>
+        <w:rPr>
+          <w:rFonts w:ascii="Times New Roman" w:hAnsi="Times New Roman" w:cs="Times New Roman"/>
+          <w:sz w:val="24"/>
+          <w:szCs w:val="28"/>
+        </w:rPr>
+        <w:t>!</w:t>
+      </w:r>
+      <w:r>
+        <w:rPr>
+          <w:rFonts w:ascii="Times New Roman" w:hAnsi="Times New Roman" w:cs="Times New Roman"/>
+          <w:sz w:val="24"/>
+          <w:szCs w:val="28"/>
+        </w:rPr>
+        <w:t>}</w:t>
+      </w:r>
+    </w:p>
+    <w:p>
+      <w:pPr>
+        <w:pStyle w:val="Bezmezer"/>
+        <w:spacing w:line="360" w:lineRule="auto"/>
+        <w:rPr>
+          <w:rFonts w:ascii="Times New Roman" w:hAnsi="Times New Roman" w:cs="Times New Roman"/>
+          <w:b/>
+          <w:sz w:val="24"/>
+          <w:szCs w:val="28"/>
+        </w:rPr>
+      </w:pPr>
+      <w:r>
+        <w:rPr>
+          <w:rFonts w:ascii="Times New Roman" w:hAnsi="Times New Roman" w:cs="Times New Roman"/>
+          <w:b/>
+          <w:sz w:val="24"/>
+          <w:szCs w:val="28"/>
+        </w:rPr>
+        <w:t>FUNEXP</w:t>
+      </w:r>
+    </w:p>
+    <w:p>
+      <w:pPr>
+        <w:pStyle w:val="Bezmezer"/>
+        <w:spacing w:line="360" w:lineRule="auto"/>
+        <w:jc w:val="both"/>
+        <w:rPr>
+          <w:rFonts w:ascii="Times New Roman" w:hAnsi="Times New Roman" w:cs="Times New Roman"/>
+          <w:sz w:val="24"/>
+          <w:szCs w:val="28"/>
+        </w:rPr>
+      </w:pPr>
+      <w:r>
+        <w:rPr>
+          <w:rFonts w:ascii="Times New Roman" w:hAnsi="Times New Roman" w:cs="Times New Roman"/>
+          <w:sz w:val="24"/>
+          <w:szCs w:val="28"/>
+        </w:rPr>
+        <w:t xml:space="preserve">Toto rozšíření se implementovalo jednoduše pomoci vyhodnocování výrazů na datovém zásobníku, protože parametry funkcí předáváme datovým zásobníkem a stejně jako návratovou hodnotu funkce. </w:t>
+      </w:r>
+      <w:r>
+        <w:rPr>
+          <w:rFonts w:ascii="Times New Roman" w:hAnsi="Times New Roman" w:cs="Times New Roman"/>
+          <w:sz w:val="24"/>
+          <w:szCs w:val="28"/>
+        </w:rPr>
+        <w:t>Menší problém představovala implicitní konverze datového typu předávaných parametrů při volání funkce, jelikož parametry již byly vloženy na datový zásobník a nebyl k nim přístup pro konverzi. Toto bylo vyřešeno v definici funkce, kde pokud byl parametr typu INT nebo DOUBLE byl</w:t>
+      </w:r>
+      <w:r>
+        <w:rPr>
+          <w:rFonts w:ascii="Times New Roman" w:hAnsi="Times New Roman" w:cs="Times New Roman"/>
+          <w:sz w:val="24"/>
+          <w:szCs w:val="28"/>
+        </w:rPr>
+        <w:t>o</w:t>
+      </w:r>
+      <w:r>
+        <w:rPr>
+          <w:rFonts w:ascii="Times New Roman" w:hAnsi="Times New Roman" w:cs="Times New Roman"/>
+          <w:sz w:val="24"/>
+          <w:szCs w:val="28"/>
+        </w:rPr>
+        <w:t xml:space="preserve"> k nim vygenerován</w:t>
+      </w:r>
+      <w:r>
+        <w:rPr>
+          <w:rFonts w:ascii="Times New Roman" w:hAnsi="Times New Roman" w:cs="Times New Roman"/>
+          <w:sz w:val="24"/>
+          <w:szCs w:val="28"/>
+        </w:rPr>
+        <w:t>o dynamické přetypování. To spočívalo</w:t>
+      </w:r>
+      <w:r>
+        <w:rPr>
+          <w:rFonts w:ascii="Times New Roman" w:hAnsi="Times New Roman" w:cs="Times New Roman"/>
+          <w:sz w:val="24"/>
+          <w:szCs w:val="28"/>
+        </w:rPr>
+        <w:t xml:space="preserve">, </w:t>
+      </w:r>
+      <w:r>
+        <w:rPr>
+          <w:rFonts w:ascii="Times New Roman" w:hAnsi="Times New Roman" w:cs="Times New Roman"/>
+          <w:sz w:val="24"/>
+          <w:szCs w:val="28"/>
+        </w:rPr>
+        <w:t>v zjištění datového typu pomocí instrukce TYPE a následně přeskočení konverze</w:t>
+      </w:r>
+      <w:r>
+        <w:rPr>
+          <w:rFonts w:ascii="Times New Roman" w:hAnsi="Times New Roman" w:cs="Times New Roman"/>
+          <w:sz w:val="24"/>
+          <w:szCs w:val="28"/>
+        </w:rPr>
+        <w:t>,</w:t>
+      </w:r>
+      <w:r>
+        <w:rPr>
+          <w:rFonts w:ascii="Times New Roman" w:hAnsi="Times New Roman" w:cs="Times New Roman"/>
+          <w:sz w:val="24"/>
+          <w:szCs w:val="28"/>
+        </w:rPr>
+        <w:t xml:space="preserve"> pokud datový typ odpovídal</w:t>
+      </w:r>
+      <w:r>
+        <w:rPr>
+          <w:rFonts w:ascii="Times New Roman" w:hAnsi="Times New Roman" w:cs="Times New Roman"/>
+          <w:sz w:val="24"/>
+          <w:szCs w:val="28"/>
+        </w:rPr>
+        <w:t xml:space="preserve"> definici parametru</w:t>
+      </w:r>
+      <w:r>
+        <w:rPr>
+          <w:rFonts w:ascii="Times New Roman" w:hAnsi="Times New Roman" w:cs="Times New Roman"/>
+          <w:sz w:val="24"/>
+          <w:szCs w:val="28"/>
+        </w:rPr>
+        <w:t>.</w:t>
+      </w:r>
+    </w:p>
+    <w:p>
+      <w:pPr>
+        <w:pStyle w:val="Bezmezer"/>
+        <w:spacing w:line="360" w:lineRule="auto"/>
+        <w:rPr>
+          <w:rFonts w:ascii="Times New Roman" w:hAnsi="Times New Roman" w:cs="Times New Roman"/>
+          <w:b/>
+          <w:sz w:val="24"/>
+          <w:szCs w:val="28"/>
+        </w:rPr>
+      </w:pPr>
+      <w:r>
+        <w:rPr>
+          <w:rFonts w:ascii="Times New Roman" w:hAnsi="Times New Roman" w:cs="Times New Roman"/>
+          <w:b/>
+          <w:sz w:val="24"/>
+          <w:szCs w:val="28"/>
+        </w:rPr>
+        <w:t>IFTHEN</w:t>
+      </w:r>
+    </w:p>
+    <w:p>
+      <w:pPr>
+        <w:pStyle w:val="Bezmezer"/>
+        <w:spacing w:line="360" w:lineRule="auto"/>
+        <w:jc w:val="both"/>
+        <w:rPr>
+          <w:rFonts w:ascii="Times New Roman" w:hAnsi="Times New Roman" w:cs="Times New Roman"/>
+          <w:sz w:val="24"/>
+          <w:szCs w:val="28"/>
+        </w:rPr>
+      </w:pPr>
+      <w:r>
+        <w:rPr>
+          <w:rFonts w:ascii="Times New Roman" w:hAnsi="Times New Roman" w:cs="Times New Roman"/>
+          <w:sz w:val="24"/>
+          <w:szCs w:val="28"/>
+        </w:rPr>
+        <w:t xml:space="preserve">Podpora IF bez větve ELSE nebyla složitá. Akorát u podpory větví ELSEIF bylo </w:t>
+      </w:r>
+      <w:r>
+        <w:rPr>
+          <w:rFonts w:ascii="Times New Roman" w:hAnsi="Times New Roman" w:cs="Times New Roman"/>
+          <w:sz w:val="24"/>
+          <w:szCs w:val="28"/>
+        </w:rPr>
+        <w:t>složitější generování návěstí.</w:t>
+      </w:r>
+      <w:r>
+        <w:rPr>
+          <w:rFonts w:ascii="Times New Roman" w:hAnsi="Times New Roman" w:cs="Times New Roman"/>
+          <w:sz w:val="24"/>
+          <w:szCs w:val="28"/>
+        </w:rPr>
+        <w:t xml:space="preserve"> Což bylo vyřešeno dvěma identifikátory. Jeden pro celý IF a druhý pro aktuální </w:t>
+      </w:r>
+      <w:r>
+        <w:rPr>
+          <w:rFonts w:ascii="Times New Roman" w:hAnsi="Times New Roman" w:cs="Times New Roman"/>
+          <w:sz w:val="24"/>
+          <w:szCs w:val="28"/>
+        </w:rPr>
+        <w:t xml:space="preserve">větev </w:t>
+      </w:r>
+      <w:r>
+        <w:rPr>
+          <w:rFonts w:ascii="Times New Roman" w:hAnsi="Times New Roman" w:cs="Times New Roman"/>
+          <w:sz w:val="24"/>
+          <w:szCs w:val="28"/>
+        </w:rPr>
+        <w:t>ELSEIF. Z těchto identifikátorů se následně generovaly jednotlivé návěstí s prefixy ELSE nebo ENDIF. Přičemž ELSE může být další ELSEIF.</w:t>
+      </w:r>
+    </w:p>
+    <w:p>
+      <w:pPr>
+        <w:pStyle w:val="Bezmezer"/>
+        <w:spacing w:line="360" w:lineRule="auto"/>
+        <w:rPr>
+          <w:rFonts w:ascii="Times New Roman" w:hAnsi="Times New Roman" w:cs="Times New Roman"/>
+          <w:b/>
+          <w:sz w:val="24"/>
+          <w:szCs w:val="28"/>
+        </w:rPr>
+      </w:pPr>
+    </w:p>
+    <w:p>
+      <w:pPr>
+        <w:pStyle w:val="Bezmezer"/>
+        <w:spacing w:line="360" w:lineRule="auto"/>
+        <w:rPr>
+          <w:rFonts w:ascii="Times New Roman" w:hAnsi="Times New Roman" w:cs="Times New Roman"/>
+          <w:b/>
+          <w:sz w:val="24"/>
+          <w:szCs w:val="28"/>
+        </w:rPr>
+      </w:pPr>
+    </w:p>
+    <w:p>
+      <w:pPr>
+        <w:pStyle w:val="Bezmezer"/>
+        <w:spacing w:line="360" w:lineRule="auto"/>
+        <w:rPr>
+          <w:rFonts w:ascii="Times New Roman" w:hAnsi="Times New Roman" w:cs="Times New Roman"/>
+          <w:b/>
+          <w:sz w:val="24"/>
+          <w:szCs w:val="28"/>
+        </w:rPr>
+      </w:pPr>
+      <w:r>
+        <w:rPr>
+          <w:rFonts w:ascii="Times New Roman" w:hAnsi="Times New Roman" w:cs="Times New Roman"/>
+          <w:b/>
+          <w:sz w:val="24"/>
+          <w:szCs w:val="28"/>
+        </w:rPr>
+        <w:lastRenderedPageBreak/>
+        <w:t>BOOLOP</w:t>
+      </w:r>
+    </w:p>
+    <w:p>
+      <w:pPr>
+        <w:pStyle w:val="Bezmezer"/>
+        <w:spacing w:line="360" w:lineRule="auto"/>
+        <w:rPr>
+          <w:rFonts w:ascii="Times New Roman" w:hAnsi="Times New Roman" w:cs="Times New Roman"/>
+          <w:sz w:val="24"/>
+          <w:szCs w:val="28"/>
+        </w:rPr>
+      </w:pPr>
+      <w:r>
+        <w:rPr>
+          <w:rFonts w:ascii="Times New Roman" w:hAnsi="Times New Roman" w:cs="Times New Roman"/>
+          <w:sz w:val="24"/>
+          <w:szCs w:val="28"/>
+        </w:rPr>
+        <w:t>{PRÝ JSI TO DĚLAL TY</w:t>
+      </w:r>
+      <w:r>
+        <w:rPr>
+          <w:rFonts w:ascii="Times New Roman" w:hAnsi="Times New Roman" w:cs="Times New Roman"/>
+          <w:sz w:val="24"/>
+          <w:szCs w:val="28"/>
+        </w:rPr>
+        <w:t>,</w:t>
+      </w:r>
+      <w:r>
+        <w:rPr>
+          <w:rFonts w:ascii="Times New Roman" w:hAnsi="Times New Roman" w:cs="Times New Roman"/>
+          <w:sz w:val="24"/>
+          <w:szCs w:val="28"/>
+        </w:rPr>
+        <w:t xml:space="preserve"> ZDENDO, TAK MÁŠ OPĚT PROSTOR KE SVÝM KREACÍM}</w:t>
+      </w:r>
+    </w:p>
+    <w:p>
+      <w:pPr>
+        <w:pStyle w:val="Bezmezer"/>
+        <w:spacing w:line="360" w:lineRule="auto"/>
+        <w:rPr>
+          <w:rFonts w:ascii="Times New Roman" w:hAnsi="Times New Roman" w:cs="Times New Roman"/>
+          <w:sz w:val="24"/>
+          <w:szCs w:val="28"/>
+        </w:rPr>
+      </w:pPr>
+    </w:p>
+    <w:p>
+      <w:pPr>
+        <w:pStyle w:val="Bezmezer"/>
+        <w:spacing w:line="360" w:lineRule="auto"/>
+        <w:rPr>
+          <w:rFonts w:ascii="Times New Roman" w:hAnsi="Times New Roman" w:cs="Times New Roman"/>
+          <w:b/>
+          <w:sz w:val="28"/>
+          <w:szCs w:val="28"/>
+        </w:rPr>
+      </w:pPr>
+      <w:r>
+        <w:rPr>
+          <w:rFonts w:ascii="Times New Roman" w:hAnsi="Times New Roman" w:cs="Times New Roman"/>
+          <w:b/>
+          <w:sz w:val="28"/>
+          <w:szCs w:val="28"/>
+        </w:rPr>
+        <w:t>Komunikace v</w:t>
+      </w:r>
+      <w:r>
+        <w:rPr>
+          <w:rFonts w:ascii="Times New Roman" w:hAnsi="Times New Roman" w:cs="Times New Roman"/>
+          <w:b/>
+          <w:sz w:val="28"/>
+          <w:szCs w:val="28"/>
+        </w:rPr>
+        <w:t> </w:t>
+      </w:r>
+      <w:r>
+        <w:rPr>
+          <w:rFonts w:ascii="Times New Roman" w:hAnsi="Times New Roman" w:cs="Times New Roman"/>
+          <w:b/>
+          <w:sz w:val="28"/>
+          <w:szCs w:val="28"/>
+        </w:rPr>
+        <w:t>týmu</w:t>
+      </w:r>
+    </w:p>
+    <w:p>
+      <w:pPr>
+        <w:pStyle w:val="Bezmezer"/>
+        <w:spacing w:line="360" w:lineRule="auto"/>
+        <w:jc w:val="both"/>
+        <w:rPr>
+          <w:rFonts w:ascii="Times New Roman" w:hAnsi="Times New Roman" w:cs="Times New Roman"/>
+          <w:sz w:val="24"/>
+          <w:szCs w:val="28"/>
+        </w:rPr>
+      </w:pPr>
+      <w:r>
+        <w:rPr>
+          <w:rFonts w:ascii="Times New Roman" w:hAnsi="Times New Roman" w:cs="Times New Roman"/>
+          <w:sz w:val="24"/>
+          <w:szCs w:val="28"/>
+        </w:rPr>
+        <w:t>Jelikož dva ze tří členů bydlí na kolejích a ve stejném pokoji, tak komunikace spočívala převážně s posledním členem týmu.</w:t>
+      </w:r>
+      <w:r>
+        <w:rPr>
+          <w:rFonts w:ascii="Times New Roman" w:hAnsi="Times New Roman" w:cs="Times New Roman"/>
+          <w:sz w:val="24"/>
+          <w:szCs w:val="28"/>
+        </w:rPr>
+        <w:t xml:space="preserve"> </w:t>
+      </w:r>
+      <w:r>
+        <w:rPr>
+          <w:rFonts w:ascii="Times New Roman" w:hAnsi="Times New Roman" w:cs="Times New Roman"/>
+          <w:sz w:val="24"/>
+          <w:szCs w:val="28"/>
+        </w:rPr>
+        <w:t xml:space="preserve">Jako online komunikaci jsme si vybrali </w:t>
+      </w:r>
+      <w:proofErr w:type="spellStart"/>
+      <w:r>
+        <w:rPr>
+          <w:rFonts w:ascii="Times New Roman" w:hAnsi="Times New Roman" w:cs="Times New Roman"/>
+          <w:sz w:val="24"/>
+          <w:szCs w:val="28"/>
+        </w:rPr>
+        <w:t>Messegner</w:t>
+      </w:r>
+      <w:proofErr w:type="spellEnd"/>
+      <w:r>
+        <w:rPr>
+          <w:rFonts w:ascii="Times New Roman" w:hAnsi="Times New Roman" w:cs="Times New Roman"/>
+          <w:sz w:val="24"/>
+          <w:szCs w:val="28"/>
+        </w:rPr>
+        <w:t>, kde js</w:t>
+      </w:r>
+      <w:r>
+        <w:rPr>
+          <w:rFonts w:ascii="Times New Roman" w:hAnsi="Times New Roman" w:cs="Times New Roman"/>
+          <w:sz w:val="24"/>
+          <w:szCs w:val="28"/>
+        </w:rPr>
+        <w:t>me</w:t>
+      </w:r>
+      <w:r>
+        <w:rPr>
+          <w:rFonts w:ascii="Times New Roman" w:hAnsi="Times New Roman" w:cs="Times New Roman"/>
+          <w:sz w:val="24"/>
+          <w:szCs w:val="28"/>
+        </w:rPr>
+        <w:t xml:space="preserve"> si založili skupinový chat pro snadnou</w:t>
+      </w:r>
+      <w:r>
+        <w:rPr>
+          <w:rFonts w:ascii="Times New Roman" w:hAnsi="Times New Roman" w:cs="Times New Roman"/>
+          <w:sz w:val="24"/>
+          <w:szCs w:val="28"/>
+        </w:rPr>
+        <w:t xml:space="preserve"> komunikaci</w:t>
+      </w:r>
+      <w:r>
+        <w:rPr>
+          <w:rFonts w:ascii="Times New Roman" w:hAnsi="Times New Roman" w:cs="Times New Roman"/>
+          <w:sz w:val="24"/>
+          <w:szCs w:val="28"/>
+        </w:rPr>
+        <w:t>. Pokud se však objevil větší problém, tak jsme se</w:t>
+      </w:r>
+      <w:r>
+        <w:rPr>
+          <w:rFonts w:ascii="Times New Roman" w:hAnsi="Times New Roman" w:cs="Times New Roman"/>
+          <w:sz w:val="24"/>
+          <w:szCs w:val="28"/>
+        </w:rPr>
+        <w:t xml:space="preserve"> </w:t>
+      </w:r>
+      <w:r>
+        <w:rPr>
+          <w:rFonts w:ascii="Times New Roman" w:hAnsi="Times New Roman" w:cs="Times New Roman"/>
+          <w:sz w:val="24"/>
+          <w:szCs w:val="28"/>
+        </w:rPr>
+        <w:t>sešli</w:t>
+      </w:r>
+      <w:r>
+        <w:rPr>
+          <w:rFonts w:ascii="Times New Roman" w:hAnsi="Times New Roman" w:cs="Times New Roman"/>
+          <w:sz w:val="24"/>
+          <w:szCs w:val="28"/>
+        </w:rPr>
+        <w:t xml:space="preserve"> všichni osobně</w:t>
+      </w:r>
+    </w:p>
+    <w:p>
+      <w:pPr>
+        <w:pStyle w:val="Bezmezer"/>
+        <w:spacing w:line="360" w:lineRule="auto"/>
+        <w:jc w:val="both"/>
+        <w:rPr>
+          <w:rFonts w:ascii="Times New Roman" w:hAnsi="Times New Roman" w:cs="Times New Roman"/>
+          <w:sz w:val="24"/>
+          <w:szCs w:val="28"/>
+        </w:rPr>
+      </w:pPr>
+      <w:r>
+        <w:rPr>
+          <w:rFonts w:ascii="Times New Roman" w:hAnsi="Times New Roman" w:cs="Times New Roman"/>
+          <w:sz w:val="24"/>
+          <w:szCs w:val="28"/>
+        </w:rPr>
+        <w:t>Pro</w:t>
+      </w:r>
+      <w:r>
+        <w:rPr>
+          <w:rFonts w:ascii="Times New Roman" w:hAnsi="Times New Roman" w:cs="Times New Roman"/>
+          <w:sz w:val="24"/>
+          <w:szCs w:val="28"/>
+        </w:rPr>
+        <w:t xml:space="preserve"> </w:t>
+      </w:r>
+      <w:r>
+        <w:rPr>
+          <w:rFonts w:ascii="Times New Roman" w:hAnsi="Times New Roman" w:cs="Times New Roman"/>
+          <w:sz w:val="24"/>
+          <w:szCs w:val="28"/>
+        </w:rPr>
+        <w:t xml:space="preserve">sdílení souborů projektu </w:t>
+      </w:r>
+      <w:r>
+        <w:rPr>
+          <w:rFonts w:ascii="Times New Roman" w:hAnsi="Times New Roman" w:cs="Times New Roman"/>
+          <w:sz w:val="24"/>
+          <w:szCs w:val="28"/>
+        </w:rPr>
+        <w:t xml:space="preserve">a verzování </w:t>
+      </w:r>
+      <w:r>
+        <w:rPr>
+          <w:rFonts w:ascii="Times New Roman" w:hAnsi="Times New Roman" w:cs="Times New Roman"/>
+          <w:sz w:val="24"/>
+          <w:szCs w:val="28"/>
+        </w:rPr>
+        <w:t>jsme zvolili</w:t>
+      </w:r>
+      <w:r>
+        <w:rPr>
+          <w:rFonts w:ascii="Times New Roman" w:hAnsi="Times New Roman" w:cs="Times New Roman"/>
+          <w:sz w:val="24"/>
+          <w:szCs w:val="28"/>
+        </w:rPr>
+        <w:t xml:space="preserve"> verzovací</w:t>
+      </w:r>
+      <w:r>
+        <w:rPr>
+          <w:rFonts w:ascii="Times New Roman" w:hAnsi="Times New Roman" w:cs="Times New Roman"/>
+          <w:sz w:val="24"/>
+          <w:szCs w:val="28"/>
+        </w:rPr>
+        <w:t xml:space="preserve"> systém Git </w:t>
+      </w:r>
+      <w:r>
+        <w:rPr>
+          <w:rFonts w:ascii="Times New Roman" w:hAnsi="Times New Roman" w:cs="Times New Roman"/>
+          <w:sz w:val="24"/>
+          <w:szCs w:val="28"/>
+        </w:rPr>
+        <w:t xml:space="preserve">hostovaný na službě </w:t>
+      </w:r>
+      <w:proofErr w:type="spellStart"/>
+      <w:r>
+        <w:rPr>
+          <w:rFonts w:ascii="Times New Roman" w:hAnsi="Times New Roman" w:cs="Times New Roman"/>
+          <w:sz w:val="24"/>
+          <w:szCs w:val="28"/>
+        </w:rPr>
+        <w:t>Github</w:t>
+      </w:r>
+      <w:proofErr w:type="spellEnd"/>
+      <w:r>
+        <w:rPr>
+          <w:rFonts w:ascii="Times New Roman" w:hAnsi="Times New Roman" w:cs="Times New Roman"/>
+          <w:sz w:val="24"/>
+          <w:szCs w:val="28"/>
+        </w:rPr>
+        <w:t>.</w:t>
+      </w:r>
+      <w:r>
+        <w:rPr>
+          <w:rFonts w:ascii="Times New Roman" w:hAnsi="Times New Roman" w:cs="Times New Roman"/>
+          <w:sz w:val="24"/>
+          <w:szCs w:val="28"/>
+        </w:rPr>
+        <w:t xml:space="preserve"> </w:t>
+      </w:r>
+      <w:proofErr w:type="spellStart"/>
+      <w:r>
+        <w:rPr>
+          <w:rFonts w:ascii="Times New Roman" w:hAnsi="Times New Roman" w:cs="Times New Roman"/>
+          <w:sz w:val="24"/>
+          <w:szCs w:val="28"/>
+        </w:rPr>
+        <w:t>Github</w:t>
+      </w:r>
+      <w:proofErr w:type="spellEnd"/>
+      <w:r>
+        <w:rPr>
+          <w:rFonts w:ascii="Times New Roman" w:hAnsi="Times New Roman" w:cs="Times New Roman"/>
+          <w:sz w:val="24"/>
+          <w:szCs w:val="28"/>
+        </w:rPr>
+        <w:t xml:space="preserve"> nám</w:t>
+      </w:r>
+      <w:r>
+        <w:rPr>
+          <w:rFonts w:ascii="Times New Roman" w:hAnsi="Times New Roman" w:cs="Times New Roman"/>
+          <w:sz w:val="24"/>
+          <w:szCs w:val="28"/>
+        </w:rPr>
+        <w:t xml:space="preserve"> také</w:t>
+      </w:r>
+      <w:r>
+        <w:rPr>
+          <w:rFonts w:ascii="Times New Roman" w:hAnsi="Times New Roman" w:cs="Times New Roman"/>
+          <w:sz w:val="24"/>
+          <w:szCs w:val="28"/>
+        </w:rPr>
+        <w:t xml:space="preserve"> umožňoval </w:t>
+      </w:r>
+      <w:proofErr w:type="spellStart"/>
+      <w:r>
+        <w:rPr>
+          <w:rFonts w:ascii="Times New Roman" w:hAnsi="Times New Roman" w:cs="Times New Roman"/>
+          <w:sz w:val="24"/>
+          <w:szCs w:val="28"/>
+        </w:rPr>
+        <w:t>code</w:t>
+      </w:r>
+      <w:proofErr w:type="spellEnd"/>
+      <w:r>
+        <w:rPr>
+          <w:rFonts w:ascii="Times New Roman" w:hAnsi="Times New Roman" w:cs="Times New Roman"/>
+          <w:sz w:val="24"/>
+          <w:szCs w:val="28"/>
+        </w:rPr>
+        <w:t xml:space="preserve"> </w:t>
+      </w:r>
+      <w:proofErr w:type="spellStart"/>
+      <w:r>
+        <w:rPr>
+          <w:rFonts w:ascii="Times New Roman" w:hAnsi="Times New Roman" w:cs="Times New Roman"/>
+          <w:sz w:val="24"/>
+          <w:szCs w:val="28"/>
+        </w:rPr>
+        <w:t>review</w:t>
+      </w:r>
+      <w:proofErr w:type="spellEnd"/>
+      <w:r>
+        <w:rPr>
+          <w:rFonts w:ascii="Times New Roman" w:hAnsi="Times New Roman" w:cs="Times New Roman"/>
+          <w:sz w:val="24"/>
+          <w:szCs w:val="28"/>
+        </w:rPr>
+        <w:t xml:space="preserve"> nově nahraných verzí</w:t>
+      </w:r>
+      <w:r>
+        <w:rPr>
+          <w:rFonts w:ascii="Times New Roman" w:hAnsi="Times New Roman" w:cs="Times New Roman"/>
+          <w:sz w:val="24"/>
+          <w:szCs w:val="28"/>
+        </w:rPr>
+        <w:t xml:space="preserve"> nebo například</w:t>
+      </w:r>
+      <w:r>
+        <w:rPr>
+          <w:rFonts w:ascii="Times New Roman" w:hAnsi="Times New Roman" w:cs="Times New Roman"/>
+          <w:sz w:val="24"/>
+          <w:szCs w:val="28"/>
+        </w:rPr>
+        <w:t xml:space="preserve"> přidávání</w:t>
+      </w:r>
+      <w:r>
+        <w:rPr>
+          <w:rFonts w:ascii="Times New Roman" w:hAnsi="Times New Roman" w:cs="Times New Roman"/>
+          <w:sz w:val="24"/>
+          <w:szCs w:val="28"/>
+        </w:rPr>
+        <w:t xml:space="preserve"> </w:t>
+      </w:r>
+      <w:proofErr w:type="spellStart"/>
+      <w:r>
+        <w:rPr>
+          <w:rFonts w:ascii="Times New Roman" w:hAnsi="Times New Roman" w:cs="Times New Roman"/>
+          <w:sz w:val="24"/>
+          <w:szCs w:val="28"/>
+        </w:rPr>
+        <w:t>issues</w:t>
+      </w:r>
+      <w:proofErr w:type="spellEnd"/>
+      <w:r>
+        <w:rPr>
+          <w:rFonts w:ascii="Times New Roman" w:hAnsi="Times New Roman" w:cs="Times New Roman"/>
+          <w:sz w:val="24"/>
+          <w:szCs w:val="28"/>
+        </w:rPr>
+        <w:t xml:space="preserve"> pokud něco nefungovalo.</w:t>
+      </w:r>
+    </w:p>
+    <w:p>
+      <w:pPr>
+        <w:pStyle w:val="Bezmezer"/>
+        <w:spacing w:line="360" w:lineRule="auto"/>
+        <w:rPr>
+          <w:rFonts w:ascii="Times New Roman" w:hAnsi="Times New Roman" w:cs="Times New Roman"/>
+          <w:sz w:val="24"/>
+          <w:szCs w:val="28"/>
+        </w:rPr>
+      </w:pPr>
+    </w:p>
+    <w:p>
+      <w:pPr>
+        <w:pStyle w:val="Bezmezer"/>
+        <w:spacing w:line="360" w:lineRule="auto"/>
+        <w:rPr>
+          <w:rFonts w:ascii="Times New Roman" w:hAnsi="Times New Roman" w:cs="Times New Roman"/>
+          <w:b/>
+          <w:sz w:val="28"/>
+          <w:szCs w:val="28"/>
+        </w:rPr>
+      </w:pPr>
+      <w:r>
+        <w:rPr>
+          <w:rFonts w:ascii="Times New Roman" w:hAnsi="Times New Roman" w:cs="Times New Roman"/>
+          <w:b/>
+          <w:sz w:val="28"/>
+          <w:szCs w:val="28"/>
+        </w:rPr>
+        <w:t>Projekt v číslech</w:t>
+      </w:r>
+    </w:p>
+    <w:p>
+      <w:pPr>
+        <w:pStyle w:val="Bezmezer"/>
+        <w:numPr>
+          <w:ilvl w:val="0"/>
+          <w:numId w:val="3"/>
+        </w:numPr>
+        <w:spacing w:line="360" w:lineRule="auto"/>
+        <w:rPr>
+          <w:rFonts w:ascii="Times New Roman" w:hAnsi="Times New Roman" w:cs="Times New Roman"/>
+          <w:sz w:val="24"/>
+          <w:szCs w:val="28"/>
+        </w:rPr>
+      </w:pPr>
+      <w:r>
+        <w:rPr>
+          <w:rFonts w:ascii="Times New Roman" w:hAnsi="Times New Roman" w:cs="Times New Roman"/>
+          <w:sz w:val="24"/>
+          <w:szCs w:val="28"/>
+        </w:rPr>
+        <w:t xml:space="preserve">počet řádků: </w:t>
+      </w:r>
+    </w:p>
+    <w:p>
+      <w:pPr>
+        <w:pStyle w:val="Bezmezer"/>
+        <w:numPr>
+          <w:ilvl w:val="0"/>
+          <w:numId w:val="3"/>
+        </w:numPr>
+        <w:spacing w:line="360" w:lineRule="auto"/>
+        <w:rPr>
+          <w:rFonts w:ascii="Times New Roman" w:hAnsi="Times New Roman" w:cs="Times New Roman"/>
+          <w:sz w:val="24"/>
+          <w:szCs w:val="28"/>
+        </w:rPr>
+      </w:pPr>
+      <w:r>
+        <w:rPr>
+          <w:rFonts w:ascii="Times New Roman" w:hAnsi="Times New Roman" w:cs="Times New Roman"/>
+          <w:sz w:val="24"/>
+          <w:szCs w:val="28"/>
+        </w:rPr>
+        <w:t xml:space="preserve">počet </w:t>
+      </w:r>
+      <w:proofErr w:type="spellStart"/>
+      <w:r>
+        <w:rPr>
+          <w:rFonts w:ascii="Times New Roman" w:hAnsi="Times New Roman" w:cs="Times New Roman"/>
+          <w:sz w:val="24"/>
+          <w:szCs w:val="28"/>
+        </w:rPr>
+        <w:t>commitů</w:t>
+      </w:r>
+      <w:proofErr w:type="spellEnd"/>
+      <w:r>
+        <w:rPr>
+          <w:rFonts w:ascii="Times New Roman" w:hAnsi="Times New Roman" w:cs="Times New Roman"/>
+          <w:sz w:val="24"/>
+          <w:szCs w:val="28"/>
+        </w:rPr>
+        <w:t>:</w:t>
+      </w:r>
+    </w:p>
+    <w:p>
+      <w:pPr>
+        <w:pStyle w:val="Bezmezer"/>
+        <w:numPr>
+          <w:ilvl w:val="0"/>
+          <w:numId w:val="3"/>
+        </w:numPr>
+        <w:spacing w:line="360" w:lineRule="auto"/>
+        <w:rPr>
+          <w:rFonts w:ascii="Times New Roman" w:hAnsi="Times New Roman" w:cs="Times New Roman"/>
+          <w:sz w:val="24"/>
+          <w:szCs w:val="28"/>
+        </w:rPr>
+      </w:pPr>
+      <w:r>
+        <w:rPr>
+          <w:rFonts w:ascii="Times New Roman" w:hAnsi="Times New Roman" w:cs="Times New Roman"/>
+          <w:sz w:val="24"/>
+          <w:szCs w:val="28"/>
+        </w:rPr>
+        <w:t xml:space="preserve">počet souborů: </w:t>
+      </w:r>
+    </w:p>
+    <w:p>
+      <w:pPr>
+        <w:pStyle w:val="Bezmezer"/>
+        <w:spacing w:line="360" w:lineRule="auto"/>
+        <w:rPr>
+          <w:rFonts w:ascii="Times New Roman" w:hAnsi="Times New Roman" w:cs="Times New Roman"/>
+          <w:sz w:val="24"/>
+          <w:szCs w:val="28"/>
+        </w:rPr>
+      </w:pPr>
+    </w:p>
+    <w:p>
+      <w:pPr>
+        <w:pStyle w:val="Bezmezer"/>
+        <w:spacing w:line="360" w:lineRule="auto"/>
+        <w:rPr>
+          <w:rFonts w:ascii="Times New Roman" w:hAnsi="Times New Roman" w:cs="Times New Roman"/>
+          <w:b/>
+          <w:sz w:val="28"/>
+          <w:szCs w:val="28"/>
+        </w:rPr>
+      </w:pPr>
+      <w:r>
+        <w:rPr>
+          <w:rFonts w:ascii="Times New Roman" w:hAnsi="Times New Roman" w:cs="Times New Roman"/>
+          <w:b/>
+          <w:sz w:val="28"/>
+          <w:szCs w:val="28"/>
+        </w:rPr>
+        <w:t>Shrnutí</w:t>
+      </w:r>
+    </w:p>
+    <w:p>
+      <w:pPr>
+        <w:pStyle w:val="Bezmezer"/>
+        <w:spacing w:line="360" w:lineRule="auto"/>
+        <w:rPr>
+          <w:rFonts w:ascii="Times New Roman" w:hAnsi="Times New Roman" w:cs="Times New Roman"/>
+          <w:sz w:val="24"/>
+          <w:szCs w:val="28"/>
+        </w:rPr>
+      </w:pPr>
+      <w:r>
+        <w:rPr>
+          <w:rFonts w:ascii="Times New Roman" w:hAnsi="Times New Roman" w:cs="Times New Roman"/>
+          <w:sz w:val="24"/>
+          <w:szCs w:val="28"/>
+        </w:rPr>
+        <w:t>Projekt byl něco zcela nového pro všechny z nás a zabral opravdu velkou část semestru. Museli jsme se naučit mnohému jako například: práce v týmu a komunikace v něm, práce se systémem Git</w:t>
+      </w:r>
+      <w:r>
+        <w:rPr>
+          <w:rFonts w:ascii="Times New Roman" w:hAnsi="Times New Roman" w:cs="Times New Roman"/>
+          <w:sz w:val="24"/>
+          <w:szCs w:val="28"/>
+        </w:rPr>
+        <w:t xml:space="preserve"> apod. Také jsme využili </w:t>
+      </w:r>
+      <w:r>
+        <w:rPr>
+          <w:rFonts w:ascii="Times New Roman" w:hAnsi="Times New Roman" w:cs="Times New Roman"/>
+          <w:sz w:val="24"/>
+          <w:szCs w:val="28"/>
+        </w:rPr>
+        <w:t>pokusného</w:t>
+      </w:r>
+      <w:r>
+        <w:rPr>
+          <w:rFonts w:ascii="Times New Roman" w:hAnsi="Times New Roman" w:cs="Times New Roman"/>
+          <w:sz w:val="24"/>
+          <w:szCs w:val="28"/>
+        </w:rPr>
+        <w:t xml:space="preserve"> odevzdání, po kterém jsme mohli už pouze dolaďovat menší nedostatky</w:t>
+      </w:r>
+      <w:r>
+        <w:rPr>
+          <w:rFonts w:ascii="Times New Roman" w:hAnsi="Times New Roman" w:cs="Times New Roman"/>
+          <w:sz w:val="24"/>
+          <w:szCs w:val="28"/>
+        </w:rPr>
+        <w:t xml:space="preserve"> a implementovat zbývající rozšíření, které jsme ještě měli v plánu.</w:t>
+      </w:r>
+    </w:p>
+    <w:p>
+      <w:pPr>
+        <w:pStyle w:val="Bezmezer"/>
+        <w:spacing w:line="360" w:lineRule="auto"/>
+        <w:rPr>
+          <w:rFonts w:ascii="Times New Roman" w:hAnsi="Times New Roman" w:cs="Times New Roman"/>
+          <w:sz w:val="24"/>
+          <w:szCs w:val="28"/>
+        </w:rPr>
+      </w:pPr>
+    </w:p>
+    <w:p>
+      <w:pPr>
+        <w:pStyle w:val="Bezmezer"/>
+        <w:spacing w:line="360" w:lineRule="auto"/>
+        <w:rPr>
+          <w:rFonts w:ascii="Times New Roman" w:hAnsi="Times New Roman" w:cs="Times New Roman"/>
+          <w:b/>
+          <w:sz w:val="28"/>
+          <w:szCs w:val="28"/>
+        </w:rPr>
+      </w:pPr>
+      <w:r>
+        <w:rPr>
+          <w:rFonts w:ascii="Times New Roman" w:hAnsi="Times New Roman" w:cs="Times New Roman"/>
+          <w:b/>
+          <w:sz w:val="28"/>
+          <w:szCs w:val="28"/>
+        </w:rPr>
+        <w:t>Čerpané zdroje</w:t>
+      </w:r>
+    </w:p>
+    <w:p>
+      <w:pPr>
+        <w:pStyle w:val="Bezmezer"/>
+        <w:numPr>
+          <w:ilvl w:val="0"/>
+          <w:numId w:val="7"/>
+        </w:numPr>
+        <w:spacing w:line="360" w:lineRule="auto"/>
+        <w:rPr>
+          <w:rFonts w:ascii="Times New Roman" w:hAnsi="Times New Roman" w:cs="Times New Roman"/>
+          <w:sz w:val="24"/>
+          <w:szCs w:val="28"/>
+        </w:rPr>
+      </w:pPr>
+      <w:r>
+        <w:rPr>
+          <w:rFonts w:ascii="Times New Roman" w:hAnsi="Times New Roman" w:cs="Times New Roman"/>
+          <w:sz w:val="24"/>
+          <w:szCs w:val="28"/>
+        </w:rPr>
+        <w:t>přednášky a slajdy IFJ a IAL</w:t>
+      </w:r>
+    </w:p>
+    <w:p>
+      <w:pPr>
+        <w:pStyle w:val="Bezmezer"/>
+        <w:numPr>
+          <w:ilvl w:val="0"/>
+          <w:numId w:val="7"/>
+        </w:numPr>
+        <w:spacing w:line="360" w:lineRule="auto"/>
+        <w:rPr>
+          <w:rFonts w:ascii="Times New Roman" w:hAnsi="Times New Roman" w:cs="Times New Roman"/>
+          <w:sz w:val="24"/>
+          <w:szCs w:val="28"/>
+        </w:rPr>
+      </w:pPr>
+      <w:r>
+        <w:rPr>
+          <w:rFonts w:ascii="Times New Roman" w:hAnsi="Times New Roman" w:cs="Times New Roman"/>
+          <w:sz w:val="24"/>
+          <w:szCs w:val="28"/>
+        </w:rPr>
+        <w:t>https://w</w:t>
+      </w:r>
+      <w:r>
+        <w:rPr>
+          <w:rFonts w:ascii="Times New Roman" w:hAnsi="Times New Roman" w:cs="Times New Roman"/>
+          <w:sz w:val="24"/>
+          <w:szCs w:val="28"/>
+        </w:rPr>
+        <w:t>ww.youtube.com/watch?v=Kdx5HOtb-</w:t>
+      </w:r>
+      <w:r>
+        <w:rPr>
+          <w:rFonts w:ascii="Times New Roman" w:hAnsi="Times New Roman" w:cs="Times New Roman"/>
+          <w:sz w:val="24"/>
+          <w:szCs w:val="28"/>
+        </w:rPr>
+        <w:t>Zo&amp;index=25&amp;list=PLFB9EC7B8FE963EB8</w:t>
+      </w:r>
     </w:p>
     <w:sectPr>
-      <w:footerReference w:type="default" r:id="rId8"/>
+      <w:footerReference w:type="default" r:id="rId9"/>
+      <w:footerReference w:type="first" r:id="rId10"/>
       <w:pgSz w:w="11906" w:h="16838"/>
       <w:pgMar w:top="1417" w:right="1417" w:bottom="1417" w:left="1417" w:header="708" w:footer="708" w:gutter="0"/>
+      <w:pgNumType w:start="1"/>
       <w:cols w:space="708"/>
       <w:docGrid w:linePitch="360"/>
     </w:sectPr>
@@ -764,7 +3300,7 @@
 <w:ftr xmlns:ve="http://schemas.openxmlformats.org/markup-compatibility/2006" xmlns:o="urn:schemas-microsoft-com:office:office" xmlns:r="http://schemas.openxmlformats.org/officeDocument/2006/relationships" xmlns:m="http://schemas.openxmlformats.org/officeDocument/2006/math" xmlns:v="urn:schemas-microsoft-com:vml" xmlns:wp="http://schemas.openxmlformats.org/drawingml/2006/wordprocessingDrawing" xmlns:w10="urn:schemas-microsoft-com:office:word" xmlns:w="http://schemas.openxmlformats.org/wordprocessingml/2006/main" xmlns:wne="http://schemas.microsoft.com/office/word/2006/wordml">
   <w:sdt>
     <w:sdtPr>
-      <w:id w:val="4759841"/>
+      <w:id w:val="19472079"/>
       <w:docPartObj>
         <w:docPartGallery w:val="Page Numbers (Bottom of Page)"/>
         <w:docPartUnique/>
@@ -781,7 +3317,7 @@
             <w:rPr>
               <w:noProof/>
             </w:rPr>
-            <w:t>1</w:t>
+            <w:t>5</w:t>
           </w:r>
         </w:fldSimple>
       </w:p>
@@ -795,6 +3331,24 @@
 </w:ftr>
 </file>
 
+<file path=word/footer2.xml><?xml version="1.0" encoding="utf-8"?>
+<w:ftr xmlns:ve="http://schemas.openxmlformats.org/markup-compatibility/2006" xmlns:o="urn:schemas-microsoft-com:office:office" xmlns:r="http://schemas.openxmlformats.org/officeDocument/2006/relationships" xmlns:m="http://schemas.openxmlformats.org/officeDocument/2006/math" xmlns:v="urn:schemas-microsoft-com:vml" xmlns:wp="http://schemas.openxmlformats.org/drawingml/2006/wordprocessingDrawing" xmlns:w10="urn:schemas-microsoft-com:office:word" xmlns:w="http://schemas.openxmlformats.org/wordprocessingml/2006/main" xmlns:wne="http://schemas.microsoft.com/office/word/2006/wordml">
+  <w:p>
+    <w:pPr>
+      <w:pStyle w:val="Zpat"/>
+      <w:tabs>
+        <w:tab w:val="clear" w:pos="4536"/>
+        <w:tab w:val="clear" w:pos="9072"/>
+        <w:tab w:val="left" w:pos="3525"/>
+      </w:tabs>
+    </w:pPr>
+    <w:r>
+      <w:tab/>
+    </w:r>
+  </w:p>
+</w:ftr>
+</file>
+
 <file path=word/footnotes.xml><?xml version="1.0" encoding="utf-8"?>
 <w:footnotes xmlns:ve="http://schemas.openxmlformats.org/markup-compatibility/2006" xmlns:o="urn:schemas-microsoft-com:office:office" xmlns:r="http://schemas.openxmlformats.org/officeDocument/2006/relationships" xmlns:m="http://schemas.openxmlformats.org/officeDocument/2006/math" xmlns:v="urn:schemas-microsoft-com:vml" xmlns:wp="http://schemas.openxmlformats.org/drawingml/2006/wordprocessingDrawing" xmlns:w10="urn:schemas-microsoft-com:office:word" xmlns:w="http://schemas.openxmlformats.org/wordprocessingml/2006/main" xmlns:wne="http://schemas.microsoft.com/office/word/2006/wordml">
   <w:footnote w:type="separator" w:id="-1">
@@ -818,6 +3372,769 @@
     </w:p>
   </w:footnote>
 </w:footnotes>
+</file>
+
+<file path=word/numbering.xml><?xml version="1.0" encoding="utf-8"?>
+<w:numbering xmlns:ve="http://schemas.openxmlformats.org/markup-compatibility/2006" xmlns:o="urn:schemas-microsoft-com:office:office" xmlns:r="http://schemas.openxmlformats.org/officeDocument/2006/relationships" xmlns:m="http://schemas.openxmlformats.org/officeDocument/2006/math" xmlns:v="urn:schemas-microsoft-com:vml" xmlns:wp="http://schemas.openxmlformats.org/drawingml/2006/wordprocessingDrawing" xmlns:w10="urn:schemas-microsoft-com:office:word" xmlns:w="http://schemas.openxmlformats.org/wordprocessingml/2006/main" xmlns:wne="http://schemas.microsoft.com/office/word/2006/wordml">
+  <w:abstractNum w:abstractNumId="0">
+    <w:nsid w:val="21E17320"/>
+    <w:multiLevelType w:val="hybridMultilevel"/>
+    <w:tmpl w:val="A8B4A270"/>
+    <w:lvl w:ilvl="0" w:tplc="04050001">
+      <w:start w:val="1"/>
+      <w:numFmt w:val="bullet"/>
+      <w:lvlText w:val=""/>
+      <w:lvlJc w:val="left"/>
+      <w:pPr>
+        <w:ind w:left="720" w:hanging="360"/>
+      </w:pPr>
+      <w:rPr>
+        <w:rFonts w:ascii="Symbol" w:hAnsi="Symbol" w:hint="default"/>
+      </w:rPr>
+    </w:lvl>
+    <w:lvl w:ilvl="1" w:tplc="04050003" w:tentative="1">
+      <w:start w:val="1"/>
+      <w:numFmt w:val="bullet"/>
+      <w:lvlText w:val="o"/>
+      <w:lvlJc w:val="left"/>
+      <w:pPr>
+        <w:ind w:left="1440" w:hanging="360"/>
+      </w:pPr>
+      <w:rPr>
+        <w:rFonts w:ascii="Courier New" w:hAnsi="Courier New" w:cs="Courier New" w:hint="default"/>
+      </w:rPr>
+    </w:lvl>
+    <w:lvl w:ilvl="2" w:tplc="04050005" w:tentative="1">
+      <w:start w:val="1"/>
+      <w:numFmt w:val="bullet"/>
+      <w:lvlText w:val=""/>
+      <w:lvlJc w:val="left"/>
+      <w:pPr>
+        <w:ind w:left="2160" w:hanging="360"/>
+      </w:pPr>
+      <w:rPr>
+        <w:rFonts w:ascii="Wingdings" w:hAnsi="Wingdings" w:hint="default"/>
+      </w:rPr>
+    </w:lvl>
+    <w:lvl w:ilvl="3" w:tplc="04050001" w:tentative="1">
+      <w:start w:val="1"/>
+      <w:numFmt w:val="bullet"/>
+      <w:lvlText w:val=""/>
+      <w:lvlJc w:val="left"/>
+      <w:pPr>
+        <w:ind w:left="2880" w:hanging="360"/>
+      </w:pPr>
+      <w:rPr>
+        <w:rFonts w:ascii="Symbol" w:hAnsi="Symbol" w:hint="default"/>
+      </w:rPr>
+    </w:lvl>
+    <w:lvl w:ilvl="4" w:tplc="04050003" w:tentative="1">
+      <w:start w:val="1"/>
+      <w:numFmt w:val="bullet"/>
+      <w:lvlText w:val="o"/>
+      <w:lvlJc w:val="left"/>
+      <w:pPr>
+        <w:ind w:left="3600" w:hanging="360"/>
+      </w:pPr>
+      <w:rPr>
+        <w:rFonts w:ascii="Courier New" w:hAnsi="Courier New" w:cs="Courier New" w:hint="default"/>
+      </w:rPr>
+    </w:lvl>
+    <w:lvl w:ilvl="5" w:tplc="04050005" w:tentative="1">
+      <w:start w:val="1"/>
+      <w:numFmt w:val="bullet"/>
+      <w:lvlText w:val=""/>
+      <w:lvlJc w:val="left"/>
+      <w:pPr>
+        <w:ind w:left="4320" w:hanging="360"/>
+      </w:pPr>
+      <w:rPr>
+        <w:rFonts w:ascii="Wingdings" w:hAnsi="Wingdings" w:hint="default"/>
+      </w:rPr>
+    </w:lvl>
+    <w:lvl w:ilvl="6" w:tplc="04050001" w:tentative="1">
+      <w:start w:val="1"/>
+      <w:numFmt w:val="bullet"/>
+      <w:lvlText w:val=""/>
+      <w:lvlJc w:val="left"/>
+      <w:pPr>
+        <w:ind w:left="5040" w:hanging="360"/>
+      </w:pPr>
+      <w:rPr>
+        <w:rFonts w:ascii="Symbol" w:hAnsi="Symbol" w:hint="default"/>
+      </w:rPr>
+    </w:lvl>
+    <w:lvl w:ilvl="7" w:tplc="04050003" w:tentative="1">
+      <w:start w:val="1"/>
+      <w:numFmt w:val="bullet"/>
+      <w:lvlText w:val="o"/>
+      <w:lvlJc w:val="left"/>
+      <w:pPr>
+        <w:ind w:left="5760" w:hanging="360"/>
+      </w:pPr>
+      <w:rPr>
+        <w:rFonts w:ascii="Courier New" w:hAnsi="Courier New" w:cs="Courier New" w:hint="default"/>
+      </w:rPr>
+    </w:lvl>
+    <w:lvl w:ilvl="8" w:tplc="04050005" w:tentative="1">
+      <w:start w:val="1"/>
+      <w:numFmt w:val="bullet"/>
+      <w:lvlText w:val=""/>
+      <w:lvlJc w:val="left"/>
+      <w:pPr>
+        <w:ind w:left="6480" w:hanging="360"/>
+      </w:pPr>
+      <w:rPr>
+        <w:rFonts w:ascii="Wingdings" w:hAnsi="Wingdings" w:hint="default"/>
+      </w:rPr>
+    </w:lvl>
+  </w:abstractNum>
+  <w:abstractNum w:abstractNumId="1">
+    <w:nsid w:val="24AF123C"/>
+    <w:multiLevelType w:val="hybridMultilevel"/>
+    <w:tmpl w:val="92263C00"/>
+    <w:lvl w:ilvl="0" w:tplc="04050001">
+      <w:start w:val="1"/>
+      <w:numFmt w:val="bullet"/>
+      <w:lvlText w:val=""/>
+      <w:lvlJc w:val="left"/>
+      <w:pPr>
+        <w:ind w:left="765" w:hanging="360"/>
+      </w:pPr>
+      <w:rPr>
+        <w:rFonts w:ascii="Symbol" w:hAnsi="Symbol" w:hint="default"/>
+      </w:rPr>
+    </w:lvl>
+    <w:lvl w:ilvl="1" w:tplc="04050003" w:tentative="1">
+      <w:start w:val="1"/>
+      <w:numFmt w:val="bullet"/>
+      <w:lvlText w:val="o"/>
+      <w:lvlJc w:val="left"/>
+      <w:pPr>
+        <w:ind w:left="1485" w:hanging="360"/>
+      </w:pPr>
+      <w:rPr>
+        <w:rFonts w:ascii="Courier New" w:hAnsi="Courier New" w:cs="Courier New" w:hint="default"/>
+      </w:rPr>
+    </w:lvl>
+    <w:lvl w:ilvl="2" w:tplc="04050005" w:tentative="1">
+      <w:start w:val="1"/>
+      <w:numFmt w:val="bullet"/>
+      <w:lvlText w:val=""/>
+      <w:lvlJc w:val="left"/>
+      <w:pPr>
+        <w:ind w:left="2205" w:hanging="360"/>
+      </w:pPr>
+      <w:rPr>
+        <w:rFonts w:ascii="Wingdings" w:hAnsi="Wingdings" w:hint="default"/>
+      </w:rPr>
+    </w:lvl>
+    <w:lvl w:ilvl="3" w:tplc="04050001" w:tentative="1">
+      <w:start w:val="1"/>
+      <w:numFmt w:val="bullet"/>
+      <w:lvlText w:val=""/>
+      <w:lvlJc w:val="left"/>
+      <w:pPr>
+        <w:ind w:left="2925" w:hanging="360"/>
+      </w:pPr>
+      <w:rPr>
+        <w:rFonts w:ascii="Symbol" w:hAnsi="Symbol" w:hint="default"/>
+      </w:rPr>
+    </w:lvl>
+    <w:lvl w:ilvl="4" w:tplc="04050003" w:tentative="1">
+      <w:start w:val="1"/>
+      <w:numFmt w:val="bullet"/>
+      <w:lvlText w:val="o"/>
+      <w:lvlJc w:val="left"/>
+      <w:pPr>
+        <w:ind w:left="3645" w:hanging="360"/>
+      </w:pPr>
+      <w:rPr>
+        <w:rFonts w:ascii="Courier New" w:hAnsi="Courier New" w:cs="Courier New" w:hint="default"/>
+      </w:rPr>
+    </w:lvl>
+    <w:lvl w:ilvl="5" w:tplc="04050005" w:tentative="1">
+      <w:start w:val="1"/>
+      <w:numFmt w:val="bullet"/>
+      <w:lvlText w:val=""/>
+      <w:lvlJc w:val="left"/>
+      <w:pPr>
+        <w:ind w:left="4365" w:hanging="360"/>
+      </w:pPr>
+      <w:rPr>
+        <w:rFonts w:ascii="Wingdings" w:hAnsi="Wingdings" w:hint="default"/>
+      </w:rPr>
+    </w:lvl>
+    <w:lvl w:ilvl="6" w:tplc="04050001" w:tentative="1">
+      <w:start w:val="1"/>
+      <w:numFmt w:val="bullet"/>
+      <w:lvlText w:val=""/>
+      <w:lvlJc w:val="left"/>
+      <w:pPr>
+        <w:ind w:left="5085" w:hanging="360"/>
+      </w:pPr>
+      <w:rPr>
+        <w:rFonts w:ascii="Symbol" w:hAnsi="Symbol" w:hint="default"/>
+      </w:rPr>
+    </w:lvl>
+    <w:lvl w:ilvl="7" w:tplc="04050003" w:tentative="1">
+      <w:start w:val="1"/>
+      <w:numFmt w:val="bullet"/>
+      <w:lvlText w:val="o"/>
+      <w:lvlJc w:val="left"/>
+      <w:pPr>
+        <w:ind w:left="5805" w:hanging="360"/>
+      </w:pPr>
+      <w:rPr>
+        <w:rFonts w:ascii="Courier New" w:hAnsi="Courier New" w:cs="Courier New" w:hint="default"/>
+      </w:rPr>
+    </w:lvl>
+    <w:lvl w:ilvl="8" w:tplc="04050005" w:tentative="1">
+      <w:start w:val="1"/>
+      <w:numFmt w:val="bullet"/>
+      <w:lvlText w:val=""/>
+      <w:lvlJc w:val="left"/>
+      <w:pPr>
+        <w:ind w:left="6525" w:hanging="360"/>
+      </w:pPr>
+      <w:rPr>
+        <w:rFonts w:ascii="Wingdings" w:hAnsi="Wingdings" w:hint="default"/>
+      </w:rPr>
+    </w:lvl>
+  </w:abstractNum>
+  <w:abstractNum w:abstractNumId="2">
+    <w:nsid w:val="40E30348"/>
+    <w:multiLevelType w:val="hybridMultilevel"/>
+    <w:tmpl w:val="FDB8441C"/>
+    <w:lvl w:ilvl="0" w:tplc="04050001">
+      <w:start w:val="1"/>
+      <w:numFmt w:val="bullet"/>
+      <w:lvlText w:val=""/>
+      <w:lvlJc w:val="left"/>
+      <w:pPr>
+        <w:ind w:left="765" w:hanging="360"/>
+      </w:pPr>
+      <w:rPr>
+        <w:rFonts w:ascii="Symbol" w:hAnsi="Symbol" w:hint="default"/>
+      </w:rPr>
+    </w:lvl>
+    <w:lvl w:ilvl="1" w:tplc="04050003" w:tentative="1">
+      <w:start w:val="1"/>
+      <w:numFmt w:val="bullet"/>
+      <w:lvlText w:val="o"/>
+      <w:lvlJc w:val="left"/>
+      <w:pPr>
+        <w:ind w:left="1485" w:hanging="360"/>
+      </w:pPr>
+      <w:rPr>
+        <w:rFonts w:ascii="Courier New" w:hAnsi="Courier New" w:cs="Courier New" w:hint="default"/>
+      </w:rPr>
+    </w:lvl>
+    <w:lvl w:ilvl="2" w:tplc="04050005" w:tentative="1">
+      <w:start w:val="1"/>
+      <w:numFmt w:val="bullet"/>
+      <w:lvlText w:val=""/>
+      <w:lvlJc w:val="left"/>
+      <w:pPr>
+        <w:ind w:left="2205" w:hanging="360"/>
+      </w:pPr>
+      <w:rPr>
+        <w:rFonts w:ascii="Wingdings" w:hAnsi="Wingdings" w:hint="default"/>
+      </w:rPr>
+    </w:lvl>
+    <w:lvl w:ilvl="3" w:tplc="04050001" w:tentative="1">
+      <w:start w:val="1"/>
+      <w:numFmt w:val="bullet"/>
+      <w:lvlText w:val=""/>
+      <w:lvlJc w:val="left"/>
+      <w:pPr>
+        <w:ind w:left="2925" w:hanging="360"/>
+      </w:pPr>
+      <w:rPr>
+        <w:rFonts w:ascii="Symbol" w:hAnsi="Symbol" w:hint="default"/>
+      </w:rPr>
+    </w:lvl>
+    <w:lvl w:ilvl="4" w:tplc="04050003" w:tentative="1">
+      <w:start w:val="1"/>
+      <w:numFmt w:val="bullet"/>
+      <w:lvlText w:val="o"/>
+      <w:lvlJc w:val="left"/>
+      <w:pPr>
+        <w:ind w:left="3645" w:hanging="360"/>
+      </w:pPr>
+      <w:rPr>
+        <w:rFonts w:ascii="Courier New" w:hAnsi="Courier New" w:cs="Courier New" w:hint="default"/>
+      </w:rPr>
+    </w:lvl>
+    <w:lvl w:ilvl="5" w:tplc="04050005" w:tentative="1">
+      <w:start w:val="1"/>
+      <w:numFmt w:val="bullet"/>
+      <w:lvlText w:val=""/>
+      <w:lvlJc w:val="left"/>
+      <w:pPr>
+        <w:ind w:left="4365" w:hanging="360"/>
+      </w:pPr>
+      <w:rPr>
+        <w:rFonts w:ascii="Wingdings" w:hAnsi="Wingdings" w:hint="default"/>
+      </w:rPr>
+    </w:lvl>
+    <w:lvl w:ilvl="6" w:tplc="04050001" w:tentative="1">
+      <w:start w:val="1"/>
+      <w:numFmt w:val="bullet"/>
+      <w:lvlText w:val=""/>
+      <w:lvlJc w:val="left"/>
+      <w:pPr>
+        <w:ind w:left="5085" w:hanging="360"/>
+      </w:pPr>
+      <w:rPr>
+        <w:rFonts w:ascii="Symbol" w:hAnsi="Symbol" w:hint="default"/>
+      </w:rPr>
+    </w:lvl>
+    <w:lvl w:ilvl="7" w:tplc="04050003" w:tentative="1">
+      <w:start w:val="1"/>
+      <w:numFmt w:val="bullet"/>
+      <w:lvlText w:val="o"/>
+      <w:lvlJc w:val="left"/>
+      <w:pPr>
+        <w:ind w:left="5805" w:hanging="360"/>
+      </w:pPr>
+      <w:rPr>
+        <w:rFonts w:ascii="Courier New" w:hAnsi="Courier New" w:cs="Courier New" w:hint="default"/>
+      </w:rPr>
+    </w:lvl>
+    <w:lvl w:ilvl="8" w:tplc="04050005" w:tentative="1">
+      <w:start w:val="1"/>
+      <w:numFmt w:val="bullet"/>
+      <w:lvlText w:val=""/>
+      <w:lvlJc w:val="left"/>
+      <w:pPr>
+        <w:ind w:left="6525" w:hanging="360"/>
+      </w:pPr>
+      <w:rPr>
+        <w:rFonts w:ascii="Wingdings" w:hAnsi="Wingdings" w:hint="default"/>
+      </w:rPr>
+    </w:lvl>
+  </w:abstractNum>
+  <w:abstractNum w:abstractNumId="3">
+    <w:nsid w:val="4D9525B5"/>
+    <w:multiLevelType w:val="hybridMultilevel"/>
+    <w:tmpl w:val="71C28552"/>
+    <w:lvl w:ilvl="0" w:tplc="04050001">
+      <w:start w:val="1"/>
+      <w:numFmt w:val="bullet"/>
+      <w:lvlText w:val=""/>
+      <w:lvlJc w:val="left"/>
+      <w:pPr>
+        <w:ind w:left="720" w:hanging="360"/>
+      </w:pPr>
+      <w:rPr>
+        <w:rFonts w:ascii="Symbol" w:hAnsi="Symbol" w:hint="default"/>
+      </w:rPr>
+    </w:lvl>
+    <w:lvl w:ilvl="1" w:tplc="04050003" w:tentative="1">
+      <w:start w:val="1"/>
+      <w:numFmt w:val="bullet"/>
+      <w:lvlText w:val="o"/>
+      <w:lvlJc w:val="left"/>
+      <w:pPr>
+        <w:ind w:left="1440" w:hanging="360"/>
+      </w:pPr>
+      <w:rPr>
+        <w:rFonts w:ascii="Courier New" w:hAnsi="Courier New" w:cs="Courier New" w:hint="default"/>
+      </w:rPr>
+    </w:lvl>
+    <w:lvl w:ilvl="2" w:tplc="04050005" w:tentative="1">
+      <w:start w:val="1"/>
+      <w:numFmt w:val="bullet"/>
+      <w:lvlText w:val=""/>
+      <w:lvlJc w:val="left"/>
+      <w:pPr>
+        <w:ind w:left="2160" w:hanging="360"/>
+      </w:pPr>
+      <w:rPr>
+        <w:rFonts w:ascii="Wingdings" w:hAnsi="Wingdings" w:hint="default"/>
+      </w:rPr>
+    </w:lvl>
+    <w:lvl w:ilvl="3" w:tplc="04050001" w:tentative="1">
+      <w:start w:val="1"/>
+      <w:numFmt w:val="bullet"/>
+      <w:lvlText w:val=""/>
+      <w:lvlJc w:val="left"/>
+      <w:pPr>
+        <w:ind w:left="2880" w:hanging="360"/>
+      </w:pPr>
+      <w:rPr>
+        <w:rFonts w:ascii="Symbol" w:hAnsi="Symbol" w:hint="default"/>
+      </w:rPr>
+    </w:lvl>
+    <w:lvl w:ilvl="4" w:tplc="04050003" w:tentative="1">
+      <w:start w:val="1"/>
+      <w:numFmt w:val="bullet"/>
+      <w:lvlText w:val="o"/>
+      <w:lvlJc w:val="left"/>
+      <w:pPr>
+        <w:ind w:left="3600" w:hanging="360"/>
+      </w:pPr>
+      <w:rPr>
+        <w:rFonts w:ascii="Courier New" w:hAnsi="Courier New" w:cs="Courier New" w:hint="default"/>
+      </w:rPr>
+    </w:lvl>
+    <w:lvl w:ilvl="5" w:tplc="04050005" w:tentative="1">
+      <w:start w:val="1"/>
+      <w:numFmt w:val="bullet"/>
+      <w:lvlText w:val=""/>
+      <w:lvlJc w:val="left"/>
+      <w:pPr>
+        <w:ind w:left="4320" w:hanging="360"/>
+      </w:pPr>
+      <w:rPr>
+        <w:rFonts w:ascii="Wingdings" w:hAnsi="Wingdings" w:hint="default"/>
+      </w:rPr>
+    </w:lvl>
+    <w:lvl w:ilvl="6" w:tplc="04050001" w:tentative="1">
+      <w:start w:val="1"/>
+      <w:numFmt w:val="bullet"/>
+      <w:lvlText w:val=""/>
+      <w:lvlJc w:val="left"/>
+      <w:pPr>
+        <w:ind w:left="5040" w:hanging="360"/>
+      </w:pPr>
+      <w:rPr>
+        <w:rFonts w:ascii="Symbol" w:hAnsi="Symbol" w:hint="default"/>
+      </w:rPr>
+    </w:lvl>
+    <w:lvl w:ilvl="7" w:tplc="04050003" w:tentative="1">
+      <w:start w:val="1"/>
+      <w:numFmt w:val="bullet"/>
+      <w:lvlText w:val="o"/>
+      <w:lvlJc w:val="left"/>
+      <w:pPr>
+        <w:ind w:left="5760" w:hanging="360"/>
+      </w:pPr>
+      <w:rPr>
+        <w:rFonts w:ascii="Courier New" w:hAnsi="Courier New" w:cs="Courier New" w:hint="default"/>
+      </w:rPr>
+    </w:lvl>
+    <w:lvl w:ilvl="8" w:tplc="04050005" w:tentative="1">
+      <w:start w:val="1"/>
+      <w:numFmt w:val="bullet"/>
+      <w:lvlText w:val=""/>
+      <w:lvlJc w:val="left"/>
+      <w:pPr>
+        <w:ind w:left="6480" w:hanging="360"/>
+      </w:pPr>
+      <w:rPr>
+        <w:rFonts w:ascii="Wingdings" w:hAnsi="Wingdings" w:hint="default"/>
+      </w:rPr>
+    </w:lvl>
+  </w:abstractNum>
+  <w:abstractNum w:abstractNumId="4">
+    <w:nsid w:val="580D4445"/>
+    <w:multiLevelType w:val="hybridMultilevel"/>
+    <w:tmpl w:val="70866714"/>
+    <w:lvl w:ilvl="0" w:tplc="04050003">
+      <w:start w:val="1"/>
+      <w:numFmt w:val="bullet"/>
+      <w:lvlText w:val="o"/>
+      <w:lvlJc w:val="left"/>
+      <w:pPr>
+        <w:ind w:left="765" w:hanging="360"/>
+      </w:pPr>
+      <w:rPr>
+        <w:rFonts w:ascii="Courier New" w:hAnsi="Courier New" w:cs="Courier New" w:hint="default"/>
+      </w:rPr>
+    </w:lvl>
+    <w:lvl w:ilvl="1" w:tplc="04050003" w:tentative="1">
+      <w:start w:val="1"/>
+      <w:numFmt w:val="bullet"/>
+      <w:lvlText w:val="o"/>
+      <w:lvlJc w:val="left"/>
+      <w:pPr>
+        <w:ind w:left="1485" w:hanging="360"/>
+      </w:pPr>
+      <w:rPr>
+        <w:rFonts w:ascii="Courier New" w:hAnsi="Courier New" w:cs="Courier New" w:hint="default"/>
+      </w:rPr>
+    </w:lvl>
+    <w:lvl w:ilvl="2" w:tplc="04050005" w:tentative="1">
+      <w:start w:val="1"/>
+      <w:numFmt w:val="bullet"/>
+      <w:lvlText w:val=""/>
+      <w:lvlJc w:val="left"/>
+      <w:pPr>
+        <w:ind w:left="2205" w:hanging="360"/>
+      </w:pPr>
+      <w:rPr>
+        <w:rFonts w:ascii="Wingdings" w:hAnsi="Wingdings" w:hint="default"/>
+      </w:rPr>
+    </w:lvl>
+    <w:lvl w:ilvl="3" w:tplc="04050001" w:tentative="1">
+      <w:start w:val="1"/>
+      <w:numFmt w:val="bullet"/>
+      <w:lvlText w:val=""/>
+      <w:lvlJc w:val="left"/>
+      <w:pPr>
+        <w:ind w:left="2925" w:hanging="360"/>
+      </w:pPr>
+      <w:rPr>
+        <w:rFonts w:ascii="Symbol" w:hAnsi="Symbol" w:hint="default"/>
+      </w:rPr>
+    </w:lvl>
+    <w:lvl w:ilvl="4" w:tplc="04050003" w:tentative="1">
+      <w:start w:val="1"/>
+      <w:numFmt w:val="bullet"/>
+      <w:lvlText w:val="o"/>
+      <w:lvlJc w:val="left"/>
+      <w:pPr>
+        <w:ind w:left="3645" w:hanging="360"/>
+      </w:pPr>
+      <w:rPr>
+        <w:rFonts w:ascii="Courier New" w:hAnsi="Courier New" w:cs="Courier New" w:hint="default"/>
+      </w:rPr>
+    </w:lvl>
+    <w:lvl w:ilvl="5" w:tplc="04050005" w:tentative="1">
+      <w:start w:val="1"/>
+      <w:numFmt w:val="bullet"/>
+      <w:lvlText w:val=""/>
+      <w:lvlJc w:val="left"/>
+      <w:pPr>
+        <w:ind w:left="4365" w:hanging="360"/>
+      </w:pPr>
+      <w:rPr>
+        <w:rFonts w:ascii="Wingdings" w:hAnsi="Wingdings" w:hint="default"/>
+      </w:rPr>
+    </w:lvl>
+    <w:lvl w:ilvl="6" w:tplc="04050001" w:tentative="1">
+      <w:start w:val="1"/>
+      <w:numFmt w:val="bullet"/>
+      <w:lvlText w:val=""/>
+      <w:lvlJc w:val="left"/>
+      <w:pPr>
+        <w:ind w:left="5085" w:hanging="360"/>
+      </w:pPr>
+      <w:rPr>
+        <w:rFonts w:ascii="Symbol" w:hAnsi="Symbol" w:hint="default"/>
+      </w:rPr>
+    </w:lvl>
+    <w:lvl w:ilvl="7" w:tplc="04050003" w:tentative="1">
+      <w:start w:val="1"/>
+      <w:numFmt w:val="bullet"/>
+      <w:lvlText w:val="o"/>
+      <w:lvlJc w:val="left"/>
+      <w:pPr>
+        <w:ind w:left="5805" w:hanging="360"/>
+      </w:pPr>
+      <w:rPr>
+        <w:rFonts w:ascii="Courier New" w:hAnsi="Courier New" w:cs="Courier New" w:hint="default"/>
+      </w:rPr>
+    </w:lvl>
+    <w:lvl w:ilvl="8" w:tplc="04050005" w:tentative="1">
+      <w:start w:val="1"/>
+      <w:numFmt w:val="bullet"/>
+      <w:lvlText w:val=""/>
+      <w:lvlJc w:val="left"/>
+      <w:pPr>
+        <w:ind w:left="6525" w:hanging="360"/>
+      </w:pPr>
+      <w:rPr>
+        <w:rFonts w:ascii="Wingdings" w:hAnsi="Wingdings" w:hint="default"/>
+      </w:rPr>
+    </w:lvl>
+  </w:abstractNum>
+  <w:abstractNum w:abstractNumId="5">
+    <w:nsid w:val="5C07547D"/>
+    <w:multiLevelType w:val="hybridMultilevel"/>
+    <w:tmpl w:val="2F5A1450"/>
+    <w:lvl w:ilvl="0" w:tplc="0405000F">
+      <w:start w:val="1"/>
+      <w:numFmt w:val="decimal"/>
+      <w:lvlText w:val="%1."/>
+      <w:lvlJc w:val="left"/>
+      <w:pPr>
+        <w:ind w:left="720" w:hanging="360"/>
+      </w:pPr>
+    </w:lvl>
+    <w:lvl w:ilvl="1" w:tplc="04050019" w:tentative="1">
+      <w:start w:val="1"/>
+      <w:numFmt w:val="lowerLetter"/>
+      <w:lvlText w:val="%2."/>
+      <w:lvlJc w:val="left"/>
+      <w:pPr>
+        <w:ind w:left="1440" w:hanging="360"/>
+      </w:pPr>
+    </w:lvl>
+    <w:lvl w:ilvl="2" w:tplc="0405001B" w:tentative="1">
+      <w:start w:val="1"/>
+      <w:numFmt w:val="lowerRoman"/>
+      <w:lvlText w:val="%3."/>
+      <w:lvlJc w:val="right"/>
+      <w:pPr>
+        <w:ind w:left="2160" w:hanging="180"/>
+      </w:pPr>
+    </w:lvl>
+    <w:lvl w:ilvl="3" w:tplc="0405000F" w:tentative="1">
+      <w:start w:val="1"/>
+      <w:numFmt w:val="decimal"/>
+      <w:lvlText w:val="%4."/>
+      <w:lvlJc w:val="left"/>
+      <w:pPr>
+        <w:ind w:left="2880" w:hanging="360"/>
+      </w:pPr>
+    </w:lvl>
+    <w:lvl w:ilvl="4" w:tplc="04050019" w:tentative="1">
+      <w:start w:val="1"/>
+      <w:numFmt w:val="lowerLetter"/>
+      <w:lvlText w:val="%5."/>
+      <w:lvlJc w:val="left"/>
+      <w:pPr>
+        <w:ind w:left="3600" w:hanging="360"/>
+      </w:pPr>
+    </w:lvl>
+    <w:lvl w:ilvl="5" w:tplc="0405001B" w:tentative="1">
+      <w:start w:val="1"/>
+      <w:numFmt w:val="lowerRoman"/>
+      <w:lvlText w:val="%6."/>
+      <w:lvlJc w:val="right"/>
+      <w:pPr>
+        <w:ind w:left="4320" w:hanging="180"/>
+      </w:pPr>
+    </w:lvl>
+    <w:lvl w:ilvl="6" w:tplc="0405000F" w:tentative="1">
+      <w:start w:val="1"/>
+      <w:numFmt w:val="decimal"/>
+      <w:lvlText w:val="%7."/>
+      <w:lvlJc w:val="left"/>
+      <w:pPr>
+        <w:ind w:left="5040" w:hanging="360"/>
+      </w:pPr>
+    </w:lvl>
+    <w:lvl w:ilvl="7" w:tplc="04050019" w:tentative="1">
+      <w:start w:val="1"/>
+      <w:numFmt w:val="lowerLetter"/>
+      <w:lvlText w:val="%8."/>
+      <w:lvlJc w:val="left"/>
+      <w:pPr>
+        <w:ind w:left="5760" w:hanging="360"/>
+      </w:pPr>
+    </w:lvl>
+    <w:lvl w:ilvl="8" w:tplc="0405001B" w:tentative="1">
+      <w:start w:val="1"/>
+      <w:numFmt w:val="lowerRoman"/>
+      <w:lvlText w:val="%9."/>
+      <w:lvlJc w:val="right"/>
+      <w:pPr>
+        <w:ind w:left="6480" w:hanging="180"/>
+      </w:pPr>
+    </w:lvl>
+  </w:abstractNum>
+  <w:abstractNum w:abstractNumId="6">
+    <w:nsid w:val="7D00493C"/>
+    <w:multiLevelType w:val="hybridMultilevel"/>
+    <w:tmpl w:val="9EC44A6E"/>
+    <w:lvl w:ilvl="0" w:tplc="0405000F">
+      <w:start w:val="1"/>
+      <w:numFmt w:val="decimal"/>
+      <w:lvlText w:val="%1."/>
+      <w:lvlJc w:val="left"/>
+      <w:pPr>
+        <w:ind w:left="720" w:hanging="360"/>
+      </w:pPr>
+    </w:lvl>
+    <w:lvl w:ilvl="1" w:tplc="04050019" w:tentative="1">
+      <w:start w:val="1"/>
+      <w:numFmt w:val="lowerLetter"/>
+      <w:lvlText w:val="%2."/>
+      <w:lvlJc w:val="left"/>
+      <w:pPr>
+        <w:ind w:left="1440" w:hanging="360"/>
+      </w:pPr>
+    </w:lvl>
+    <w:lvl w:ilvl="2" w:tplc="0405001B" w:tentative="1">
+      <w:start w:val="1"/>
+      <w:numFmt w:val="lowerRoman"/>
+      <w:lvlText w:val="%3."/>
+      <w:lvlJc w:val="right"/>
+      <w:pPr>
+        <w:ind w:left="2160" w:hanging="180"/>
+      </w:pPr>
+    </w:lvl>
+    <w:lvl w:ilvl="3" w:tplc="0405000F" w:tentative="1">
+      <w:start w:val="1"/>
+      <w:numFmt w:val="decimal"/>
+      <w:lvlText w:val="%4."/>
+      <w:lvlJc w:val="left"/>
+      <w:pPr>
+        <w:ind w:left="2880" w:hanging="360"/>
+      </w:pPr>
+    </w:lvl>
+    <w:lvl w:ilvl="4" w:tplc="04050019" w:tentative="1">
+      <w:start w:val="1"/>
+      <w:numFmt w:val="lowerLetter"/>
+      <w:lvlText w:val="%5."/>
+      <w:lvlJc w:val="left"/>
+      <w:pPr>
+        <w:ind w:left="3600" w:hanging="360"/>
+      </w:pPr>
+    </w:lvl>
+    <w:lvl w:ilvl="5" w:tplc="0405001B" w:tentative="1">
+      <w:start w:val="1"/>
+      <w:numFmt w:val="lowerRoman"/>
+      <w:lvlText w:val="%6."/>
+      <w:lvlJc w:val="right"/>
+      <w:pPr>
+        <w:ind w:left="4320" w:hanging="180"/>
+      </w:pPr>
+    </w:lvl>
+    <w:lvl w:ilvl="6" w:tplc="0405000F" w:tentative="1">
+      <w:start w:val="1"/>
+      <w:numFmt w:val="decimal"/>
+      <w:lvlText w:val="%7."/>
+      <w:lvlJc w:val="left"/>
+      <w:pPr>
+        <w:ind w:left="5040" w:hanging="360"/>
+      </w:pPr>
+    </w:lvl>
+    <w:lvl w:ilvl="7" w:tplc="04050019" w:tentative="1">
+      <w:start w:val="1"/>
+      <w:numFmt w:val="lowerLetter"/>
+      <w:lvlText w:val="%8."/>
+      <w:lvlJc w:val="left"/>
+      <w:pPr>
+        <w:ind w:left="5760" w:hanging="360"/>
+      </w:pPr>
+    </w:lvl>
+    <w:lvl w:ilvl="8" w:tplc="0405001B" w:tentative="1">
+      <w:start w:val="1"/>
+      <w:numFmt w:val="lowerRoman"/>
+      <w:lvlText w:val="%9."/>
+      <w:lvlJc w:val="right"/>
+      <w:pPr>
+        <w:ind w:left="6480" w:hanging="180"/>
+      </w:pPr>
+    </w:lvl>
+  </w:abstractNum>
+  <w:num w:numId="1">
+    <w:abstractNumId w:val="6"/>
+  </w:num>
+  <w:num w:numId="2">
+    <w:abstractNumId w:val="5"/>
+  </w:num>
+  <w:num w:numId="3">
+    <w:abstractNumId w:val="3"/>
+  </w:num>
+  <w:num w:numId="4">
+    <w:abstractNumId w:val="1"/>
+  </w:num>
+  <w:num w:numId="5">
+    <w:abstractNumId w:val="0"/>
+  </w:num>
+  <w:num w:numId="6">
+    <w:abstractNumId w:val="2"/>
+  </w:num>
+  <w:num w:numId="7">
+    <w:abstractNumId w:val="4"/>
+  </w:num>
+</w:numbering>
 </file>
 
 <file path=word/styles.xml><?xml version="1.0" encoding="utf-8"?>
@@ -1004,6 +4321,30 @@
       <w:szCs w:val="28"/>
     </w:rPr>
   </w:style>
+  <w:style w:type="paragraph" w:styleId="Nadpis2">
+    <w:name w:val="heading 2"/>
+    <w:basedOn w:val="Normln"/>
+    <w:next w:val="Normln"/>
+    <w:link w:val="Nadpis2Char"/>
+    <w:uiPriority w:val="9"/>
+    <w:unhideWhenUsed/>
+    <w:qFormat/>
+    <w:rsid w:val="007363E7"/>
+    <w:pPr>
+      <w:keepNext/>
+      <w:keepLines/>
+      <w:spacing w:before="200" w:after="0"/>
+      <w:outlineLvl w:val="1"/>
+    </w:pPr>
+    <w:rPr>
+      <w:rFonts w:asciiTheme="majorHAnsi" w:eastAsiaTheme="majorEastAsia" w:hAnsiTheme="majorHAnsi" w:cstheme="majorBidi"/>
+      <w:b/>
+      <w:bCs/>
+      <w:color w:val="4F81BD" w:themeColor="accent1"/>
+      <w:sz w:val="26"/>
+      <w:szCs w:val="26"/>
+    </w:rPr>
+  </w:style>
   <w:style w:type="character" w:default="1" w:styleId="Standardnpsmoodstavce">
     <w:name w:val="Default Paragraph Font"/>
     <w:uiPriority w:val="1"/>
@@ -1143,6 +4484,21 @@
     <w:pPr>
       <w:outlineLvl w:val="9"/>
     </w:pPr>
+  </w:style>
+  <w:style w:type="character" w:customStyle="1" w:styleId="Nadpis2Char">
+    <w:name w:val="Nadpis 2 Char"/>
+    <w:basedOn w:val="Standardnpsmoodstavce"/>
+    <w:link w:val="Nadpis2"/>
+    <w:uiPriority w:val="9"/>
+    <w:rsid w:val="007363E7"/>
+    <w:rPr>
+      <w:rFonts w:asciiTheme="majorHAnsi" w:eastAsiaTheme="majorEastAsia" w:hAnsiTheme="majorHAnsi" w:cstheme="majorBidi"/>
+      <w:b/>
+      <w:bCs/>
+      <w:color w:val="4F81BD" w:themeColor="accent1"/>
+      <w:sz w:val="26"/>
+      <w:szCs w:val="26"/>
+    </w:rPr>
   </w:style>
 </w:styles>
 </file>
@@ -1435,7 +4791,7 @@
 </file>
 
 <file path=customXml/itemProps1.xml><?xml version="1.0" encoding="utf-8"?>
-<ds:datastoreItem xmlns:ds="http://schemas.openxmlformats.org/officeDocument/2006/customXml" ds:itemID="{66B209D9-4DFC-44A9-AE19-460AE290E899}">
+<ds:datastoreItem xmlns:ds="http://schemas.openxmlformats.org/officeDocument/2006/customXml" ds:itemID="{8E258682-D556-4FCB-B127-91310224486E}">
   <ds:schemaRefs>
     <ds:schemaRef ds:uri="http://schemas.openxmlformats.org/officeDocument/2006/bibliography"/>
   </ds:schemaRefs>

</xml_diff>